<commit_message>
ALL LABS UP TO 8 ARE FINISHED
</commit_message>
<xml_diff>
--- a/Lab4/Lab4(answers).docx
+++ b/Lab4/Lab4(answers).docx
@@ -904,17 +904,7 @@
           <w:sz w:val="28"/>
           <w:szCs w:val="28"/>
         </w:rPr>
-        <w:t>Операционные с</w:t>
-      </w:r>
-      <w:bookmarkStart w:id="4" w:name="_GoBack"/>
-      <w:bookmarkEnd w:id="4"/>
-      <w:r>
-        <w:rPr>
-          <w:rFonts w:ascii="Times New Roman" w:hAnsi="Times New Roman" w:cs="Times New Roman"/>
-          <w:sz w:val="28"/>
-          <w:szCs w:val="28"/>
-        </w:rPr>
-        <w:t>истемы планируют выполнение потоков одним из двух способов:</w:t>
+        <w:t>Операционные системы планируют выполнение потоков одним из двух способов:</w:t>
       </w:r>
     </w:p>
     <w:p>
@@ -933,6 +923,7 @@
       <w:r>
         <w:rPr>
           <w:rFonts w:ascii="Times New Roman" w:hAnsi="Times New Roman" w:cs="Times New Roman"/>
+          <w:b/>
           <w:sz w:val="28"/>
           <w:szCs w:val="28"/>
         </w:rPr>
@@ -942,6 +933,7 @@
       <w:r>
         <w:rPr>
           <w:rFonts w:ascii="Times New Roman" w:hAnsi="Times New Roman" w:cs="Times New Roman"/>
+          <w:b/>
           <w:sz w:val="28"/>
           <w:szCs w:val="28"/>
         </w:rPr>
@@ -954,7 +946,15 @@
           <w:sz w:val="28"/>
           <w:szCs w:val="28"/>
         </w:rPr>
-        <w:t xml:space="preserve">, вообще говоря, считается более совершенным подходом, так как она позволяет операционной системе определить, когда должно происходить переключение контекста. Недостаток приоритетной </w:t>
+        <w:t xml:space="preserve"> </w:t>
+      </w:r>
+      <w:r>
+        <w:rPr>
+          <w:rFonts w:ascii="Times New Roman" w:hAnsi="Times New Roman" w:cs="Times New Roman"/>
+          <w:sz w:val="28"/>
+          <w:szCs w:val="28"/>
+        </w:rPr>
+        <w:t xml:space="preserve">позволяет операционной системе определить, когда должно происходить переключение контекста. Недостаток приоритетной </w:t>
       </w:r>
       <w:proofErr w:type="spellStart"/>
       <w:r>
@@ -1009,6 +1009,7 @@
       <w:r>
         <w:rPr>
           <w:rFonts w:ascii="Times New Roman" w:hAnsi="Times New Roman" w:cs="Times New Roman"/>
+          <w:b/>
           <w:sz w:val="28"/>
           <w:szCs w:val="28"/>
         </w:rPr>
@@ -1018,6 +1019,7 @@
       <w:r>
         <w:rPr>
           <w:rFonts w:ascii="Times New Roman" w:hAnsi="Times New Roman" w:cs="Times New Roman"/>
+          <w:b/>
           <w:sz w:val="28"/>
           <w:szCs w:val="28"/>
         </w:rPr>
@@ -1031,6 +1033,35 @@
           <w:szCs w:val="28"/>
         </w:rPr>
         <w:t> полагается на сами потоки и отказывается от управления, если потоки выполнения находятся в точках остановки. Это может создать проблемы, если поток выполнения ожидает ресурс, пока он не станет доступным.</w:t>
+      </w:r>
+      <w:r>
+        <w:t xml:space="preserve"> </w:t>
+      </w:r>
+      <w:r>
+        <w:rPr>
+          <w:rFonts w:ascii="Times New Roman" w:hAnsi="Times New Roman" w:cs="Times New Roman"/>
+          <w:sz w:val="28"/>
+          <w:szCs w:val="28"/>
+        </w:rPr>
+        <w:t xml:space="preserve">Тип </w:t>
+      </w:r>
+      <w:proofErr w:type="spellStart"/>
+      <w:r>
+        <w:rPr>
+          <w:rFonts w:ascii="Times New Roman" w:hAnsi="Times New Roman" w:cs="Times New Roman"/>
+          <w:sz w:val="28"/>
+          <w:szCs w:val="28"/>
+        </w:rPr>
+        <w:t>многопоточности</w:t>
+      </w:r>
+      <w:proofErr w:type="spellEnd"/>
+      <w:r>
+        <w:rPr>
+          <w:rFonts w:ascii="Times New Roman" w:hAnsi="Times New Roman" w:cs="Times New Roman"/>
+          <w:sz w:val="28"/>
+          <w:szCs w:val="28"/>
+        </w:rPr>
+        <w:t>, при котором следующая задача выполняется только после того, как текущая задача явно объявит себя готовой отдать процессорное время другим задачам.</w:t>
       </w:r>
     </w:p>
     <w:p>
@@ -1136,6 +1167,46 @@
     </w:p>
     <w:p>
       <w:pPr>
+        <w:pStyle w:val="a4"/>
+        <w:spacing w:after="0" w:line="240" w:lineRule="auto"/>
+        <w:ind w:left="0" w:firstLine="709"/>
+        <w:jc w:val="both"/>
+        <w:rPr>
+          <w:rFonts w:ascii="Times New Roman" w:hAnsi="Times New Roman" w:cs="Times New Roman"/>
+          <w:sz w:val="28"/>
+          <w:szCs w:val="28"/>
+        </w:rPr>
+      </w:pPr>
+      <w:r>
+        <w:object w:dxaOrig="15631" w:dyaOrig="3420">
+          <v:shapetype id="_x0000_t75" coordsize="21600,21600" o:spt="75" o:preferrelative="t" path="m@4@5l@4@11@9@11@9@5xe" filled="f" stroked="f">
+            <v:stroke joinstyle="miter"/>
+            <v:formulas>
+              <v:f eqn="if lineDrawn pixelLineWidth 0"/>
+              <v:f eqn="sum @0 1 0"/>
+              <v:f eqn="sum 0 0 @1"/>
+              <v:f eqn="prod @2 1 2"/>
+              <v:f eqn="prod @3 21600 pixelWidth"/>
+              <v:f eqn="prod @3 21600 pixelHeight"/>
+              <v:f eqn="sum @0 0 1"/>
+              <v:f eqn="prod @6 1 2"/>
+              <v:f eqn="prod @7 21600 pixelWidth"/>
+              <v:f eqn="sum @8 21600 0"/>
+              <v:f eqn="prod @7 21600 pixelHeight"/>
+              <v:f eqn="sum @10 21600 0"/>
+            </v:formulas>
+            <v:path o:extrusionok="f" gradientshapeok="t" o:connecttype="rect"/>
+            <o:lock v:ext="edit" aspectratio="t"/>
+          </v:shapetype>
+          <v:shape id="_x0000_i1025" type="#_x0000_t75" style="width:453pt;height:100.8pt" o:ole="">
+            <v:imagedata r:id="rId5" o:title=""/>
+          </v:shape>
+          <o:OLEObject Type="Embed" ProgID="Visio.Drawing.15" ShapeID="_x0000_i1025" DrawAspect="Content" ObjectID="_1695798297" r:id="rId6"/>
+        </w:object>
+      </w:r>
+    </w:p>
+    <w:p>
+      <w:pPr>
         <w:spacing w:after="0" w:line="240" w:lineRule="auto"/>
         <w:ind w:firstLine="709"/>
         <w:jc w:val="both"/>
@@ -1191,8 +1262,111 @@
           <w:sz w:val="28"/>
           <w:szCs w:val="28"/>
         </w:rPr>
-        <w:t>контекст потока – данные необходимые для возобновления работы потока при его приостановке (диспетчеризация, синхронизация): программный код, набор регистров, стек памяти, оперативная память, стек ядра, маркер доступа);</w:t>
-      </w:r>
+        <w:t>К</w:t>
+      </w:r>
+      <w:r>
+        <w:rPr>
+          <w:rFonts w:ascii="Times New Roman" w:hAnsi="Times New Roman" w:cs="Times New Roman"/>
+          <w:sz w:val="28"/>
+          <w:szCs w:val="28"/>
+        </w:rPr>
+        <w:t>онтекст потока – данные</w:t>
+      </w:r>
+      <w:r>
+        <w:rPr>
+          <w:rFonts w:ascii="Times New Roman" w:hAnsi="Times New Roman" w:cs="Times New Roman"/>
+          <w:sz w:val="28"/>
+          <w:szCs w:val="28"/>
+        </w:rPr>
+        <w:t>,</w:t>
+      </w:r>
+      <w:r>
+        <w:rPr>
+          <w:rFonts w:ascii="Times New Roman" w:hAnsi="Times New Roman" w:cs="Times New Roman"/>
+          <w:sz w:val="28"/>
+          <w:szCs w:val="28"/>
+        </w:rPr>
+        <w:t xml:space="preserve"> необходимые для возобновления рабо</w:t>
+      </w:r>
+      <w:r>
+        <w:rPr>
+          <w:rFonts w:ascii="Times New Roman" w:hAnsi="Times New Roman" w:cs="Times New Roman"/>
+          <w:sz w:val="28"/>
+          <w:szCs w:val="28"/>
+        </w:rPr>
+        <w:t xml:space="preserve">ты потока при его приостановке. Содержит </w:t>
+      </w:r>
+      <w:r>
+        <w:rPr>
+          <w:rFonts w:ascii="Times New Roman" w:hAnsi="Times New Roman" w:cs="Times New Roman"/>
+          <w:sz w:val="28"/>
+          <w:szCs w:val="28"/>
+        </w:rPr>
+        <w:t xml:space="preserve">программный код, набор регистров, стек </w:t>
+      </w:r>
+      <w:proofErr w:type="gramStart"/>
+      <w:r>
+        <w:rPr>
+          <w:rFonts w:ascii="Times New Roman" w:hAnsi="Times New Roman" w:cs="Times New Roman"/>
+          <w:sz w:val="28"/>
+          <w:szCs w:val="28"/>
+        </w:rPr>
+        <w:t>памяти,</w:t>
+      </w:r>
+      <w:r>
+        <w:rPr>
+          <w:rFonts w:ascii="Times New Roman" w:hAnsi="Times New Roman" w:cs="Times New Roman"/>
+          <w:sz w:val="28"/>
+          <w:szCs w:val="28"/>
+        </w:rPr>
+        <w:t xml:space="preserve"> </w:t>
+      </w:r>
+      <w:r>
+        <w:rPr>
+          <w:rFonts w:ascii="Times New Roman" w:hAnsi="Times New Roman" w:cs="Times New Roman"/>
+          <w:sz w:val="28"/>
+          <w:szCs w:val="28"/>
+        </w:rPr>
+        <w:t xml:space="preserve"> стек</w:t>
+      </w:r>
+      <w:proofErr w:type="gramEnd"/>
+      <w:r>
+        <w:rPr>
+          <w:rFonts w:ascii="Times New Roman" w:hAnsi="Times New Roman" w:cs="Times New Roman"/>
+          <w:sz w:val="28"/>
+          <w:szCs w:val="28"/>
+        </w:rPr>
+        <w:t xml:space="preserve"> ядра</w:t>
+      </w:r>
+      <w:r>
+        <w:rPr>
+          <w:rFonts w:ascii="Times New Roman" w:hAnsi="Times New Roman" w:cs="Times New Roman"/>
+          <w:sz w:val="28"/>
+          <w:szCs w:val="28"/>
+        </w:rPr>
+        <w:t xml:space="preserve"> ОС</w:t>
+      </w:r>
+      <w:r>
+        <w:rPr>
+          <w:rFonts w:ascii="Times New Roman" w:hAnsi="Times New Roman" w:cs="Times New Roman"/>
+          <w:sz w:val="28"/>
+          <w:szCs w:val="28"/>
+        </w:rPr>
+        <w:t>, маркер доступа.</w:t>
+      </w:r>
+    </w:p>
+    <w:p>
+      <w:pPr>
+        <w:pStyle w:val="a4"/>
+        <w:spacing w:after="0" w:line="240" w:lineRule="auto"/>
+        <w:ind w:left="0" w:firstLine="709"/>
+        <w:jc w:val="both"/>
+        <w:rPr>
+          <w:rFonts w:ascii="Times New Roman" w:hAnsi="Times New Roman" w:cs="Times New Roman"/>
+          <w:sz w:val="28"/>
+          <w:szCs w:val="28"/>
+        </w:rPr>
+      </w:pPr>
     </w:p>
     <w:p>
       <w:pPr>
@@ -1218,13 +1392,15 @@
         <w:jc w:val="both"/>
         <w:rPr>
           <w:rFonts w:ascii="Times New Roman" w:hAnsi="Times New Roman" w:cs="Times New Roman"/>
-          <w:sz w:val="28"/>
-          <w:szCs w:val="28"/>
-        </w:rPr>
-      </w:pPr>
-      <w:r>
-        <w:rPr>
-          <w:rFonts w:ascii="Times New Roman" w:hAnsi="Times New Roman" w:cs="Times New Roman"/>
+          <w:b/>
+          <w:sz w:val="28"/>
+          <w:szCs w:val="28"/>
+        </w:rPr>
+      </w:pPr>
+      <w:r>
+        <w:rPr>
+          <w:rFonts w:ascii="Times New Roman" w:hAnsi="Times New Roman" w:cs="Times New Roman"/>
+          <w:b/>
           <w:sz w:val="28"/>
           <w:szCs w:val="28"/>
         </w:rPr>
@@ -1234,22 +1410,22 @@
     <w:p>
       <w:pPr>
         <w:pStyle w:val="a4"/>
-        <w:spacing w:after="160" w:line="256" w:lineRule="auto"/>
-        <w:ind w:left="0"/>
-        <w:jc w:val="both"/>
-        <w:rPr>
-          <w:rFonts w:ascii="Courier New" w:hAnsi="Courier New" w:cs="Courier New"/>
-          <w:sz w:val="28"/>
-          <w:szCs w:val="28"/>
-        </w:rPr>
-      </w:pPr>
-      <w:r>
-        <w:rPr>
-          <w:rFonts w:ascii="Courier New" w:hAnsi="Courier New" w:cs="Courier New"/>
-          <w:sz w:val="28"/>
-          <w:szCs w:val="28"/>
-        </w:rPr>
-        <w:t>состояния потока: исполняется, готов к исполнению, блокирован, спит; приостановлен;</w:t>
+        <w:spacing w:after="0" w:line="240" w:lineRule="auto"/>
+        <w:ind w:left="0" w:firstLine="709"/>
+        <w:jc w:val="both"/>
+        <w:rPr>
+          <w:rFonts w:ascii="Times New Roman" w:hAnsi="Times New Roman" w:cs="Times New Roman"/>
+          <w:sz w:val="28"/>
+          <w:szCs w:val="28"/>
+        </w:rPr>
+      </w:pPr>
+      <w:r>
+        <w:rPr>
+          <w:rFonts w:ascii="Times New Roman" w:hAnsi="Times New Roman" w:cs="Times New Roman"/>
+          <w:sz w:val="28"/>
+          <w:szCs w:val="28"/>
+        </w:rPr>
+        <w:t>Модель 12 состояний потока:</w:t>
       </w:r>
     </w:p>
     <w:p>
@@ -1257,6 +1433,1369 @@
         <w:pStyle w:val="a4"/>
         <w:spacing w:after="0" w:line="240" w:lineRule="auto"/>
         <w:ind w:left="0" w:firstLine="709"/>
+        <w:jc w:val="both"/>
+        <w:rPr>
+          <w:rFonts w:ascii="Times New Roman" w:hAnsi="Times New Roman" w:cs="Times New Roman"/>
+          <w:sz w:val="28"/>
+          <w:szCs w:val="28"/>
+        </w:rPr>
+      </w:pPr>
+    </w:p>
+    <w:p>
+      <w:pPr>
+        <w:pStyle w:val="a4"/>
+        <w:spacing w:after="0" w:line="240" w:lineRule="auto"/>
+        <w:ind w:left="0" w:firstLine="709"/>
+        <w:jc w:val="both"/>
+        <w:rPr>
+          <w:rFonts w:ascii="Times New Roman" w:hAnsi="Times New Roman" w:cs="Times New Roman"/>
+          <w:sz w:val="28"/>
+          <w:szCs w:val="28"/>
+        </w:rPr>
+      </w:pPr>
+      <w:r>
+        <w:rPr>
+          <w:rFonts w:ascii="Times New Roman" w:hAnsi="Times New Roman" w:cs="Times New Roman"/>
+          <w:b/>
+          <w:sz w:val="28"/>
+          <w:szCs w:val="28"/>
+          <w:lang w:val="en-US"/>
+        </w:rPr>
+        <w:t>New</w:t>
+      </w:r>
+      <w:r>
+        <w:rPr>
+          <w:rFonts w:ascii="Times New Roman" w:hAnsi="Times New Roman" w:cs="Times New Roman"/>
+          <w:b/>
+          <w:sz w:val="28"/>
+          <w:szCs w:val="28"/>
+        </w:rPr>
+        <w:t xml:space="preserve"> </w:t>
+      </w:r>
+      <w:r>
+        <w:rPr>
+          <w:rFonts w:ascii="Times New Roman" w:hAnsi="Times New Roman" w:cs="Times New Roman"/>
+          <w:sz w:val="28"/>
+          <w:szCs w:val="28"/>
+        </w:rPr>
+        <w:t>(пото</w:t>
+      </w:r>
+      <w:r>
+        <w:rPr>
+          <w:rFonts w:ascii="Times New Roman" w:hAnsi="Times New Roman" w:cs="Times New Roman"/>
+          <w:sz w:val="28"/>
+          <w:szCs w:val="28"/>
+        </w:rPr>
+        <w:t xml:space="preserve">к находится в процессе </w:t>
+      </w:r>
+      <w:proofErr w:type="gramStart"/>
+      <w:r>
+        <w:rPr>
+          <w:rFonts w:ascii="Times New Roman" w:hAnsi="Times New Roman" w:cs="Times New Roman"/>
+          <w:sz w:val="28"/>
+          <w:szCs w:val="28"/>
+        </w:rPr>
+        <w:t>создания</w:t>
+      </w:r>
+      <w:r>
+        <w:rPr>
+          <w:rFonts w:ascii="Times New Roman" w:hAnsi="Times New Roman" w:cs="Times New Roman"/>
+          <w:sz w:val="28"/>
+          <w:szCs w:val="28"/>
+        </w:rPr>
+        <w:t>)</w:t>
+      </w:r>
+      <w:r>
+        <w:rPr>
+          <w:rFonts w:ascii="Times New Roman" w:hAnsi="Times New Roman" w:cs="Times New Roman"/>
+          <w:sz w:val="28"/>
+          <w:szCs w:val="28"/>
+        </w:rPr>
+        <w:softHyphen/>
+      </w:r>
+      <w:proofErr w:type="gramEnd"/>
+      <w:r>
+        <w:rPr>
+          <w:rFonts w:ascii="Times New Roman" w:hAnsi="Times New Roman" w:cs="Times New Roman"/>
+          <w:sz w:val="28"/>
+          <w:szCs w:val="28"/>
+        </w:rPr>
+        <w:t>-(</w:t>
+      </w:r>
+      <w:r>
+        <w:rPr>
+          <w:rFonts w:ascii="Times New Roman" w:hAnsi="Times New Roman" w:cs="Times New Roman"/>
+          <w:sz w:val="28"/>
+          <w:szCs w:val="28"/>
+          <w:u w:val="single"/>
+          <w:lang w:val="en-US"/>
+        </w:rPr>
+        <w:t>create</w:t>
+      </w:r>
+      <w:r>
+        <w:rPr>
+          <w:rFonts w:ascii="Times New Roman" w:hAnsi="Times New Roman" w:cs="Times New Roman"/>
+          <w:sz w:val="28"/>
+          <w:szCs w:val="28"/>
+        </w:rPr>
+        <w:t>)-&gt;</w:t>
+      </w:r>
+      <w:r>
+        <w:rPr>
+          <w:rFonts w:ascii="Times New Roman" w:hAnsi="Times New Roman" w:cs="Times New Roman"/>
+          <w:b/>
+          <w:sz w:val="28"/>
+          <w:szCs w:val="28"/>
+          <w:lang w:val="en-US"/>
+        </w:rPr>
+        <w:t>Ready</w:t>
+      </w:r>
+      <w:r>
+        <w:rPr>
+          <w:rFonts w:ascii="Times New Roman" w:hAnsi="Times New Roman" w:cs="Times New Roman"/>
+          <w:b/>
+          <w:sz w:val="28"/>
+          <w:szCs w:val="28"/>
+        </w:rPr>
+        <w:t xml:space="preserve"> </w:t>
+      </w:r>
+      <w:r>
+        <w:rPr>
+          <w:rFonts w:ascii="Times New Roman" w:hAnsi="Times New Roman" w:cs="Times New Roman"/>
+          <w:sz w:val="28"/>
+          <w:szCs w:val="28"/>
+        </w:rPr>
+        <w:t>(</w:t>
+      </w:r>
+      <w:r>
+        <w:rPr>
+          <w:rFonts w:ascii="Times New Roman" w:hAnsi="Times New Roman" w:cs="Times New Roman"/>
+          <w:sz w:val="28"/>
+          <w:szCs w:val="28"/>
+        </w:rPr>
+        <w:t>поток</w:t>
+      </w:r>
+      <w:r>
+        <w:rPr>
+          <w:rFonts w:ascii="Times New Roman" w:hAnsi="Times New Roman" w:cs="Times New Roman"/>
+          <w:sz w:val="28"/>
+          <w:szCs w:val="28"/>
+        </w:rPr>
+        <w:t xml:space="preserve"> </w:t>
+      </w:r>
+      <w:r>
+        <w:rPr>
+          <w:rFonts w:ascii="Times New Roman" w:hAnsi="Times New Roman" w:cs="Times New Roman"/>
+          <w:sz w:val="28"/>
+          <w:szCs w:val="28"/>
+        </w:rPr>
+        <w:t>создан</w:t>
+      </w:r>
+      <w:r>
+        <w:rPr>
+          <w:rFonts w:ascii="Times New Roman" w:hAnsi="Times New Roman" w:cs="Times New Roman"/>
+          <w:sz w:val="28"/>
+          <w:szCs w:val="28"/>
+        </w:rPr>
+        <w:t xml:space="preserve">, </w:t>
+      </w:r>
+      <w:r>
+        <w:rPr>
+          <w:rFonts w:ascii="Times New Roman" w:hAnsi="Times New Roman" w:cs="Times New Roman"/>
+          <w:sz w:val="28"/>
+          <w:szCs w:val="28"/>
+        </w:rPr>
+        <w:t>но не выполняется)</w:t>
+      </w:r>
+      <w:r>
+        <w:rPr>
+          <w:rFonts w:ascii="Times New Roman" w:hAnsi="Times New Roman" w:cs="Times New Roman"/>
+          <w:sz w:val="28"/>
+          <w:szCs w:val="28"/>
+        </w:rPr>
+        <w:t>-</w:t>
+      </w:r>
+      <w:r>
+        <w:rPr>
+          <w:rFonts w:ascii="Times New Roman" w:hAnsi="Times New Roman" w:cs="Times New Roman"/>
+          <w:sz w:val="28"/>
+          <w:szCs w:val="28"/>
+        </w:rPr>
+        <w:t>:</w:t>
+      </w:r>
+    </w:p>
+    <w:p>
+      <w:pPr>
+        <w:pStyle w:val="a4"/>
+        <w:numPr>
+          <w:ilvl w:val="0"/>
+          <w:numId w:val="5"/>
+        </w:numPr>
+        <w:spacing w:after="0" w:line="360" w:lineRule="auto"/>
+        <w:jc w:val="both"/>
+        <w:rPr>
+          <w:rFonts w:ascii="Times New Roman" w:hAnsi="Times New Roman" w:cs="Times New Roman"/>
+          <w:sz w:val="28"/>
+          <w:szCs w:val="28"/>
+        </w:rPr>
+      </w:pPr>
+      <w:r>
+        <w:rPr>
+          <w:rFonts w:ascii="Times New Roman" w:hAnsi="Times New Roman" w:cs="Times New Roman"/>
+          <w:sz w:val="28"/>
+          <w:szCs w:val="28"/>
+        </w:rPr>
+        <w:t>-(</w:t>
+      </w:r>
+      <w:r>
+        <w:rPr>
+          <w:rFonts w:ascii="Times New Roman" w:hAnsi="Times New Roman" w:cs="Times New Roman"/>
+          <w:sz w:val="28"/>
+          <w:szCs w:val="28"/>
+          <w:u w:val="single"/>
+          <w:lang w:val="en-US"/>
+        </w:rPr>
+        <w:t>run</w:t>
+      </w:r>
+      <w:r>
+        <w:rPr>
+          <w:rFonts w:ascii="Times New Roman" w:hAnsi="Times New Roman" w:cs="Times New Roman"/>
+          <w:sz w:val="28"/>
+          <w:szCs w:val="28"/>
+        </w:rPr>
+        <w:t>)-&gt;</w:t>
+      </w:r>
+      <w:r>
+        <w:rPr>
+          <w:rFonts w:ascii="Times New Roman" w:hAnsi="Times New Roman" w:cs="Times New Roman"/>
+          <w:sz w:val="28"/>
+          <w:szCs w:val="28"/>
+        </w:rPr>
+        <w:t xml:space="preserve"> </w:t>
+      </w:r>
+      <w:r>
+        <w:rPr>
+          <w:rFonts w:ascii="Times New Roman" w:hAnsi="Times New Roman" w:cs="Times New Roman"/>
+          <w:b/>
+          <w:sz w:val="28"/>
+          <w:szCs w:val="28"/>
+          <w:lang w:val="en-US"/>
+        </w:rPr>
+        <w:t>Running</w:t>
+      </w:r>
+      <w:r>
+        <w:rPr>
+          <w:rFonts w:ascii="Times New Roman" w:hAnsi="Times New Roman" w:cs="Times New Roman"/>
+          <w:b/>
+          <w:sz w:val="28"/>
+          <w:szCs w:val="28"/>
+          <w:lang w:val="en-US"/>
+        </w:rPr>
+        <w:t xml:space="preserve"> </w:t>
+      </w:r>
+      <w:r>
+        <w:rPr>
+          <w:rFonts w:ascii="Times New Roman" w:hAnsi="Times New Roman" w:cs="Times New Roman"/>
+          <w:sz w:val="28"/>
+          <w:szCs w:val="28"/>
+        </w:rPr>
+        <w:t>(</w:t>
+      </w:r>
+      <w:r>
+        <w:rPr>
+          <w:rFonts w:ascii="Times New Roman" w:hAnsi="Times New Roman" w:cs="Times New Roman"/>
+          <w:sz w:val="28"/>
+          <w:szCs w:val="28"/>
+        </w:rPr>
+        <w:t>выполнение</w:t>
+      </w:r>
+      <w:r>
+        <w:rPr>
+          <w:rFonts w:ascii="Times New Roman" w:hAnsi="Times New Roman" w:cs="Times New Roman"/>
+          <w:sz w:val="28"/>
+          <w:szCs w:val="28"/>
+        </w:rPr>
+        <w:t xml:space="preserve"> </w:t>
+      </w:r>
+      <w:r>
+        <w:rPr>
+          <w:rFonts w:ascii="Times New Roman" w:hAnsi="Times New Roman" w:cs="Times New Roman"/>
+          <w:sz w:val="28"/>
+          <w:szCs w:val="28"/>
+        </w:rPr>
+        <w:t>потока</w:t>
+      </w:r>
+      <w:r>
+        <w:rPr>
+          <w:rFonts w:ascii="Times New Roman" w:hAnsi="Times New Roman" w:cs="Times New Roman"/>
+          <w:sz w:val="28"/>
+          <w:szCs w:val="28"/>
+        </w:rPr>
+        <w:t>)-</w:t>
+      </w:r>
+      <w:r>
+        <w:rPr>
+          <w:rFonts w:ascii="Times New Roman" w:hAnsi="Times New Roman" w:cs="Times New Roman"/>
+          <w:sz w:val="28"/>
+          <w:szCs w:val="28"/>
+        </w:rPr>
+        <w:t>:</w:t>
+      </w:r>
+    </w:p>
+    <w:p>
+      <w:pPr>
+        <w:pStyle w:val="a4"/>
+        <w:numPr>
+          <w:ilvl w:val="1"/>
+          <w:numId w:val="5"/>
+        </w:numPr>
+        <w:spacing w:after="0" w:line="360" w:lineRule="auto"/>
+        <w:jc w:val="both"/>
+        <w:rPr>
+          <w:rFonts w:ascii="Times New Roman" w:hAnsi="Times New Roman" w:cs="Times New Roman"/>
+          <w:sz w:val="28"/>
+          <w:szCs w:val="28"/>
+        </w:rPr>
+      </w:pPr>
+      <w:r>
+        <w:rPr>
+          <w:rFonts w:ascii="Times New Roman" w:hAnsi="Times New Roman" w:cs="Times New Roman"/>
+          <w:sz w:val="28"/>
+          <w:szCs w:val="28"/>
+          <w:lang w:val="en-US"/>
+        </w:rPr>
+        <w:t>-</w:t>
+      </w:r>
+      <w:r>
+        <w:rPr>
+          <w:rFonts w:ascii="Times New Roman" w:hAnsi="Times New Roman" w:cs="Times New Roman"/>
+          <w:sz w:val="28"/>
+          <w:szCs w:val="28"/>
+        </w:rPr>
+        <w:t>(</w:t>
+      </w:r>
+      <w:r>
+        <w:rPr>
+          <w:rFonts w:ascii="Times New Roman" w:hAnsi="Times New Roman" w:cs="Times New Roman"/>
+          <w:sz w:val="28"/>
+          <w:szCs w:val="28"/>
+          <w:u w:val="single"/>
+          <w:lang w:val="en-US"/>
+        </w:rPr>
+        <w:t>exit</w:t>
+      </w:r>
+      <w:r>
+        <w:rPr>
+          <w:rFonts w:ascii="Times New Roman" w:hAnsi="Times New Roman" w:cs="Times New Roman"/>
+          <w:sz w:val="28"/>
+          <w:szCs w:val="28"/>
+        </w:rPr>
+        <w:t>)-&gt;</w:t>
+      </w:r>
+      <w:r>
+        <w:rPr>
+          <w:rFonts w:ascii="Times New Roman" w:hAnsi="Times New Roman" w:cs="Times New Roman"/>
+          <w:sz w:val="28"/>
+          <w:szCs w:val="28"/>
+          <w:lang w:val="en-US"/>
+        </w:rPr>
+        <w:t xml:space="preserve"> </w:t>
+      </w:r>
+      <w:r>
+        <w:rPr>
+          <w:rFonts w:ascii="Times New Roman" w:hAnsi="Times New Roman" w:cs="Times New Roman"/>
+          <w:b/>
+          <w:sz w:val="28"/>
+          <w:szCs w:val="28"/>
+          <w:lang w:val="en-US"/>
+        </w:rPr>
+        <w:t>Finished</w:t>
+      </w:r>
+      <w:r>
+        <w:rPr>
+          <w:rFonts w:ascii="Times New Roman" w:hAnsi="Times New Roman" w:cs="Times New Roman"/>
+          <w:b/>
+          <w:sz w:val="28"/>
+          <w:szCs w:val="28"/>
+          <w:lang w:val="en-US"/>
+        </w:rPr>
+        <w:t xml:space="preserve"> </w:t>
+      </w:r>
+      <w:r>
+        <w:rPr>
+          <w:rFonts w:ascii="Times New Roman" w:hAnsi="Times New Roman" w:cs="Times New Roman"/>
+          <w:sz w:val="28"/>
+          <w:szCs w:val="28"/>
+        </w:rPr>
+        <w:t>(</w:t>
+      </w:r>
+      <w:r>
+        <w:rPr>
+          <w:rFonts w:ascii="Times New Roman" w:hAnsi="Times New Roman" w:cs="Times New Roman"/>
+          <w:sz w:val="28"/>
+          <w:szCs w:val="28"/>
+        </w:rPr>
+        <w:t>поток завершён);</w:t>
+      </w:r>
+    </w:p>
+    <w:p>
+      <w:pPr>
+        <w:pStyle w:val="a4"/>
+        <w:numPr>
+          <w:ilvl w:val="1"/>
+          <w:numId w:val="5"/>
+        </w:numPr>
+        <w:spacing w:after="0" w:line="360" w:lineRule="auto"/>
+        <w:jc w:val="both"/>
+        <w:rPr>
+          <w:rFonts w:ascii="Times New Roman" w:hAnsi="Times New Roman" w:cs="Times New Roman"/>
+          <w:sz w:val="28"/>
+          <w:szCs w:val="28"/>
+        </w:rPr>
+      </w:pPr>
+      <w:r>
+        <w:rPr>
+          <w:rFonts w:ascii="Times New Roman" w:hAnsi="Times New Roman" w:cs="Times New Roman"/>
+          <w:sz w:val="28"/>
+          <w:szCs w:val="28"/>
+        </w:rPr>
+        <w:t>-</w:t>
+      </w:r>
+      <w:r>
+        <w:rPr>
+          <w:rFonts w:ascii="Times New Roman" w:hAnsi="Times New Roman" w:cs="Times New Roman"/>
+          <w:sz w:val="28"/>
+          <w:szCs w:val="28"/>
+        </w:rPr>
+        <w:t>(</w:t>
+      </w:r>
+      <w:r>
+        <w:rPr>
+          <w:rFonts w:ascii="Times New Roman" w:hAnsi="Times New Roman" w:cs="Times New Roman"/>
+          <w:sz w:val="28"/>
+          <w:szCs w:val="28"/>
+          <w:u w:val="single"/>
+          <w:lang w:val="en-US"/>
+        </w:rPr>
+        <w:t>sleep</w:t>
+      </w:r>
+      <w:r>
+        <w:rPr>
+          <w:rFonts w:ascii="Times New Roman" w:hAnsi="Times New Roman" w:cs="Times New Roman"/>
+          <w:sz w:val="28"/>
+          <w:szCs w:val="28"/>
+        </w:rPr>
+        <w:t>)-&gt;</w:t>
+      </w:r>
+      <w:r>
+        <w:rPr>
+          <w:rFonts w:ascii="Times New Roman" w:hAnsi="Times New Roman" w:cs="Times New Roman"/>
+          <w:sz w:val="28"/>
+          <w:szCs w:val="28"/>
+        </w:rPr>
+        <w:t xml:space="preserve"> </w:t>
+      </w:r>
+      <w:r>
+        <w:rPr>
+          <w:rFonts w:ascii="Times New Roman" w:hAnsi="Times New Roman" w:cs="Times New Roman"/>
+          <w:b/>
+          <w:sz w:val="28"/>
+          <w:szCs w:val="28"/>
+          <w:lang w:val="en-US"/>
+        </w:rPr>
+        <w:t>Sleeping</w:t>
+      </w:r>
+      <w:r>
+        <w:rPr>
+          <w:rFonts w:ascii="Times New Roman" w:hAnsi="Times New Roman" w:cs="Times New Roman"/>
+          <w:b/>
+          <w:sz w:val="28"/>
+          <w:szCs w:val="28"/>
+        </w:rPr>
+        <w:t xml:space="preserve"> </w:t>
+      </w:r>
+      <w:r>
+        <w:rPr>
+          <w:rFonts w:ascii="Times New Roman" w:hAnsi="Times New Roman" w:cs="Times New Roman"/>
+          <w:sz w:val="28"/>
+          <w:szCs w:val="28"/>
+        </w:rPr>
+        <w:t>(</w:t>
+      </w:r>
+      <w:r>
+        <w:rPr>
+          <w:rFonts w:ascii="Times New Roman" w:hAnsi="Times New Roman" w:cs="Times New Roman"/>
+          <w:sz w:val="28"/>
+          <w:szCs w:val="28"/>
+        </w:rPr>
+        <w:t>поток</w:t>
+      </w:r>
+      <w:r>
+        <w:rPr>
+          <w:rFonts w:ascii="Times New Roman" w:hAnsi="Times New Roman" w:cs="Times New Roman"/>
+          <w:sz w:val="28"/>
+          <w:szCs w:val="28"/>
+        </w:rPr>
+        <w:t xml:space="preserve"> приостановлен на промежуток времени</w:t>
+      </w:r>
+      <w:r>
+        <w:rPr>
+          <w:rFonts w:ascii="Times New Roman" w:hAnsi="Times New Roman" w:cs="Times New Roman"/>
+          <w:sz w:val="28"/>
+          <w:szCs w:val="28"/>
+        </w:rPr>
+        <w:t>)</w:t>
+      </w:r>
+      <w:r>
+        <w:rPr>
+          <w:rFonts w:ascii="Times New Roman" w:hAnsi="Times New Roman" w:cs="Times New Roman"/>
+          <w:sz w:val="28"/>
+          <w:szCs w:val="28"/>
+        </w:rPr>
+        <w:t>-:</w:t>
+      </w:r>
+    </w:p>
+    <w:p>
+      <w:pPr>
+        <w:pStyle w:val="a4"/>
+        <w:numPr>
+          <w:ilvl w:val="2"/>
+          <w:numId w:val="5"/>
+        </w:numPr>
+        <w:spacing w:after="0" w:line="360" w:lineRule="auto"/>
+        <w:jc w:val="both"/>
+        <w:rPr>
+          <w:rFonts w:ascii="Times New Roman" w:hAnsi="Times New Roman" w:cs="Times New Roman"/>
+          <w:sz w:val="28"/>
+          <w:szCs w:val="28"/>
+        </w:rPr>
+      </w:pPr>
+      <w:r>
+        <w:rPr>
+          <w:rFonts w:ascii="Times New Roman" w:hAnsi="Times New Roman" w:cs="Times New Roman"/>
+          <w:sz w:val="28"/>
+          <w:szCs w:val="28"/>
+        </w:rPr>
+        <w:t>–(</w:t>
+      </w:r>
+      <w:r>
+        <w:rPr>
+          <w:rFonts w:ascii="Times New Roman" w:hAnsi="Times New Roman" w:cs="Times New Roman"/>
+          <w:sz w:val="28"/>
+          <w:szCs w:val="28"/>
+          <w:u w:val="single"/>
+          <w:lang w:val="en-US"/>
+        </w:rPr>
+        <w:t>suspend</w:t>
+      </w:r>
+      <w:r>
+        <w:rPr>
+          <w:rFonts w:ascii="Times New Roman" w:hAnsi="Times New Roman" w:cs="Times New Roman"/>
+          <w:sz w:val="28"/>
+          <w:szCs w:val="28"/>
+        </w:rPr>
+        <w:t>)-&gt;</w:t>
+      </w:r>
+      <w:r>
+        <w:rPr>
+          <w:rFonts w:ascii="Times New Roman" w:hAnsi="Times New Roman" w:cs="Times New Roman"/>
+          <w:sz w:val="28"/>
+          <w:szCs w:val="28"/>
+        </w:rPr>
+        <w:t xml:space="preserve"> </w:t>
+      </w:r>
+      <w:r>
+        <w:rPr>
+          <w:rFonts w:ascii="Times New Roman" w:hAnsi="Times New Roman" w:cs="Times New Roman"/>
+          <w:b/>
+          <w:sz w:val="28"/>
+          <w:szCs w:val="28"/>
+          <w:lang w:val="en-US"/>
+        </w:rPr>
+        <w:t>Suspend</w:t>
+      </w:r>
+      <w:r>
+        <w:rPr>
+          <w:rFonts w:ascii="Times New Roman" w:hAnsi="Times New Roman" w:cs="Times New Roman"/>
+          <w:sz w:val="28"/>
+          <w:szCs w:val="28"/>
+        </w:rPr>
+        <w:t xml:space="preserve"> </w:t>
+      </w:r>
+      <w:r>
+        <w:rPr>
+          <w:rFonts w:ascii="Times New Roman" w:hAnsi="Times New Roman" w:cs="Times New Roman"/>
+          <w:b/>
+          <w:sz w:val="28"/>
+          <w:szCs w:val="28"/>
+          <w:lang w:val="en-US"/>
+        </w:rPr>
+        <w:t>Sleeping</w:t>
+      </w:r>
+      <w:r>
+        <w:rPr>
+          <w:rFonts w:ascii="Times New Roman" w:hAnsi="Times New Roman" w:cs="Times New Roman"/>
+          <w:sz w:val="28"/>
+          <w:szCs w:val="28"/>
+        </w:rPr>
+        <w:t xml:space="preserve"> </w:t>
+      </w:r>
+      <w:r>
+        <w:rPr>
+          <w:rFonts w:ascii="Times New Roman" w:hAnsi="Times New Roman" w:cs="Times New Roman"/>
+          <w:sz w:val="28"/>
+          <w:szCs w:val="28"/>
+        </w:rPr>
+        <w:t>(</w:t>
+      </w:r>
+      <w:r>
+        <w:rPr>
+          <w:rFonts w:ascii="Times New Roman" w:hAnsi="Times New Roman" w:cs="Times New Roman"/>
+          <w:sz w:val="28"/>
+          <w:szCs w:val="28"/>
+        </w:rPr>
+        <w:t>поток приостановлен на заданный промежуток времени, ожидание завершения промежутка времени приостановлено</w:t>
+      </w:r>
+      <w:r>
+        <w:rPr>
+          <w:rFonts w:ascii="Times New Roman" w:hAnsi="Times New Roman" w:cs="Times New Roman"/>
+          <w:sz w:val="28"/>
+          <w:szCs w:val="28"/>
+        </w:rPr>
+        <w:t>)-(</w:t>
+      </w:r>
+      <w:r>
+        <w:rPr>
+          <w:rFonts w:ascii="Times New Roman" w:hAnsi="Times New Roman" w:cs="Times New Roman"/>
+          <w:sz w:val="28"/>
+          <w:szCs w:val="28"/>
+          <w:lang w:val="en-US"/>
+        </w:rPr>
+        <w:t>resume</w:t>
+      </w:r>
+      <w:r>
+        <w:rPr>
+          <w:rFonts w:ascii="Times New Roman" w:hAnsi="Times New Roman" w:cs="Times New Roman"/>
+          <w:sz w:val="28"/>
+          <w:szCs w:val="28"/>
+        </w:rPr>
+        <w:t>)-&gt;</w:t>
+      </w:r>
+      <w:r>
+        <w:rPr>
+          <w:rFonts w:ascii="Times New Roman" w:hAnsi="Times New Roman" w:cs="Times New Roman"/>
+          <w:sz w:val="28"/>
+          <w:szCs w:val="28"/>
+        </w:rPr>
+        <w:t xml:space="preserve"> </w:t>
+      </w:r>
+      <w:r>
+        <w:rPr>
+          <w:rFonts w:ascii="Times New Roman" w:hAnsi="Times New Roman" w:cs="Times New Roman"/>
+          <w:b/>
+          <w:sz w:val="28"/>
+          <w:szCs w:val="28"/>
+          <w:lang w:val="en-US"/>
+        </w:rPr>
+        <w:t>Sleeping</w:t>
+      </w:r>
+      <w:r>
+        <w:rPr>
+          <w:rFonts w:ascii="Times New Roman" w:hAnsi="Times New Roman" w:cs="Times New Roman"/>
+          <w:sz w:val="28"/>
+          <w:szCs w:val="28"/>
+        </w:rPr>
+        <w:t>;</w:t>
+      </w:r>
+    </w:p>
+    <w:p>
+      <w:pPr>
+        <w:pStyle w:val="a4"/>
+        <w:numPr>
+          <w:ilvl w:val="2"/>
+          <w:numId w:val="5"/>
+        </w:numPr>
+        <w:spacing w:line="360" w:lineRule="auto"/>
+        <w:rPr>
+          <w:rFonts w:ascii="Times New Roman" w:hAnsi="Times New Roman" w:cs="Times New Roman"/>
+          <w:sz w:val="28"/>
+          <w:szCs w:val="28"/>
+        </w:rPr>
+      </w:pPr>
+      <w:r>
+        <w:rPr>
+          <w:rFonts w:ascii="Times New Roman" w:hAnsi="Times New Roman" w:cs="Times New Roman"/>
+          <w:sz w:val="28"/>
+          <w:szCs w:val="28"/>
+        </w:rPr>
+        <w:t>–(</w:t>
+      </w:r>
+      <w:proofErr w:type="spellStart"/>
+      <w:r>
+        <w:rPr>
+          <w:rFonts w:ascii="Times New Roman" w:hAnsi="Times New Roman" w:cs="Times New Roman"/>
+          <w:sz w:val="28"/>
+          <w:szCs w:val="28"/>
+          <w:u w:val="single"/>
+        </w:rPr>
+        <w:t>wake</w:t>
+      </w:r>
+      <w:proofErr w:type="spellEnd"/>
+      <w:r>
+        <w:rPr>
+          <w:rFonts w:ascii="Times New Roman" w:hAnsi="Times New Roman" w:cs="Times New Roman"/>
+          <w:sz w:val="28"/>
+          <w:szCs w:val="28"/>
+          <w:u w:val="single"/>
+        </w:rPr>
+        <w:t xml:space="preserve"> </w:t>
+      </w:r>
+      <w:proofErr w:type="spellStart"/>
+      <w:r>
+        <w:rPr>
+          <w:rFonts w:ascii="Times New Roman" w:hAnsi="Times New Roman" w:cs="Times New Roman"/>
+          <w:sz w:val="28"/>
+          <w:szCs w:val="28"/>
+          <w:u w:val="single"/>
+        </w:rPr>
+        <w:t>up</w:t>
+      </w:r>
+      <w:proofErr w:type="spellEnd"/>
+      <w:r>
+        <w:rPr>
+          <w:rFonts w:ascii="Times New Roman" w:hAnsi="Times New Roman" w:cs="Times New Roman"/>
+          <w:sz w:val="28"/>
+          <w:szCs w:val="28"/>
+        </w:rPr>
+        <w:t>)</w:t>
+      </w:r>
+      <w:proofErr w:type="gramStart"/>
+      <w:r>
+        <w:rPr>
+          <w:rFonts w:ascii="Times New Roman" w:hAnsi="Times New Roman" w:cs="Times New Roman"/>
+          <w:sz w:val="28"/>
+          <w:szCs w:val="28"/>
+        </w:rPr>
+        <w:t>-&gt;</w:t>
+      </w:r>
+      <w:proofErr w:type="spellStart"/>
+      <w:r>
+        <w:rPr>
+          <w:rFonts w:ascii="Times New Roman" w:hAnsi="Times New Roman" w:cs="Times New Roman"/>
+          <w:b/>
+          <w:sz w:val="28"/>
+          <w:szCs w:val="28"/>
+        </w:rPr>
+        <w:t>Ready</w:t>
+      </w:r>
+      <w:proofErr w:type="spellEnd"/>
+      <w:proofErr w:type="gramEnd"/>
+      <w:r>
+        <w:rPr>
+          <w:rFonts w:ascii="Times New Roman" w:hAnsi="Times New Roman" w:cs="Times New Roman"/>
+          <w:sz w:val="28"/>
+          <w:szCs w:val="28"/>
+        </w:rPr>
+        <w:t>;</w:t>
+      </w:r>
+    </w:p>
+    <w:p>
+      <w:pPr>
+        <w:pStyle w:val="a4"/>
+        <w:numPr>
+          <w:ilvl w:val="1"/>
+          <w:numId w:val="5"/>
+        </w:numPr>
+        <w:spacing w:line="360" w:lineRule="auto"/>
+        <w:rPr>
+          <w:rFonts w:ascii="Times New Roman" w:hAnsi="Times New Roman" w:cs="Times New Roman"/>
+          <w:sz w:val="28"/>
+          <w:szCs w:val="28"/>
+          <w:lang w:val="en-US"/>
+        </w:rPr>
+      </w:pPr>
+      <w:r>
+        <w:rPr>
+          <w:rFonts w:ascii="Times New Roman" w:hAnsi="Times New Roman" w:cs="Times New Roman"/>
+          <w:sz w:val="28"/>
+          <w:szCs w:val="28"/>
+          <w:lang w:val="en-US"/>
+        </w:rPr>
+        <w:t>–(</w:t>
+      </w:r>
+      <w:r>
+        <w:rPr>
+          <w:rFonts w:ascii="Times New Roman" w:hAnsi="Times New Roman" w:cs="Times New Roman"/>
+          <w:sz w:val="28"/>
+          <w:szCs w:val="28"/>
+          <w:u w:val="single"/>
+          <w:lang w:val="en-US"/>
+        </w:rPr>
+        <w:t>suspend</w:t>
+      </w:r>
+      <w:r>
+        <w:rPr>
+          <w:rFonts w:ascii="Times New Roman" w:hAnsi="Times New Roman" w:cs="Times New Roman"/>
+          <w:sz w:val="28"/>
+          <w:szCs w:val="28"/>
+          <w:lang w:val="en-US"/>
+        </w:rPr>
+        <w:t xml:space="preserve">)-&gt; </w:t>
+      </w:r>
+      <w:r>
+        <w:rPr>
+          <w:rFonts w:ascii="Times New Roman" w:hAnsi="Times New Roman" w:cs="Times New Roman"/>
+          <w:b/>
+          <w:sz w:val="28"/>
+          <w:szCs w:val="28"/>
+          <w:lang w:val="en-US"/>
+        </w:rPr>
+        <w:t>Suspend</w:t>
+      </w:r>
+      <w:r>
+        <w:rPr>
+          <w:rFonts w:ascii="Times New Roman" w:hAnsi="Times New Roman" w:cs="Times New Roman"/>
+          <w:sz w:val="28"/>
+          <w:szCs w:val="28"/>
+          <w:lang w:val="en-US"/>
+        </w:rPr>
+        <w:t xml:space="preserve"> </w:t>
+      </w:r>
+      <w:r>
+        <w:rPr>
+          <w:rFonts w:ascii="Times New Roman" w:hAnsi="Times New Roman" w:cs="Times New Roman"/>
+          <w:b/>
+          <w:sz w:val="28"/>
+          <w:szCs w:val="28"/>
+          <w:lang w:val="en-US"/>
+        </w:rPr>
+        <w:t>Ready</w:t>
+      </w:r>
+      <w:r>
+        <w:rPr>
+          <w:rFonts w:ascii="Times New Roman" w:hAnsi="Times New Roman" w:cs="Times New Roman"/>
+          <w:b/>
+          <w:sz w:val="28"/>
+          <w:szCs w:val="28"/>
+          <w:lang w:val="en-US"/>
+        </w:rPr>
+        <w:t xml:space="preserve"> </w:t>
+      </w:r>
+      <w:r>
+        <w:rPr>
+          <w:rFonts w:ascii="Times New Roman" w:hAnsi="Times New Roman" w:cs="Times New Roman"/>
+          <w:sz w:val="28"/>
+          <w:szCs w:val="28"/>
+          <w:lang w:val="en-US"/>
+        </w:rPr>
+        <w:t>(</w:t>
+      </w:r>
+      <w:r>
+        <w:rPr>
+          <w:rFonts w:ascii="Times New Roman" w:hAnsi="Times New Roman" w:cs="Times New Roman"/>
+          <w:sz w:val="28"/>
+          <w:szCs w:val="28"/>
+        </w:rPr>
+        <w:t>поток</w:t>
+      </w:r>
+      <w:r>
+        <w:rPr>
+          <w:rFonts w:ascii="Times New Roman" w:hAnsi="Times New Roman" w:cs="Times New Roman"/>
+          <w:sz w:val="28"/>
+          <w:szCs w:val="28"/>
+          <w:lang w:val="en-US"/>
+        </w:rPr>
+        <w:t xml:space="preserve"> </w:t>
+      </w:r>
+      <w:r>
+        <w:rPr>
+          <w:rFonts w:ascii="Times New Roman" w:hAnsi="Times New Roman" w:cs="Times New Roman"/>
+          <w:sz w:val="28"/>
+          <w:szCs w:val="28"/>
+        </w:rPr>
+        <w:t>приостановлен</w:t>
+      </w:r>
+      <w:r>
+        <w:rPr>
+          <w:rFonts w:ascii="Times New Roman" w:hAnsi="Times New Roman" w:cs="Times New Roman"/>
+          <w:sz w:val="28"/>
+          <w:szCs w:val="28"/>
+          <w:lang w:val="en-US"/>
+        </w:rPr>
+        <w:t>)</w:t>
+      </w:r>
+      <w:r>
+        <w:rPr>
+          <w:rFonts w:ascii="Times New Roman" w:hAnsi="Times New Roman" w:cs="Times New Roman"/>
+          <w:sz w:val="28"/>
+          <w:szCs w:val="28"/>
+          <w:lang w:val="en-US"/>
+        </w:rPr>
+        <w:t>-(</w:t>
+      </w:r>
+      <w:r>
+        <w:rPr>
+          <w:rFonts w:ascii="Times New Roman" w:hAnsi="Times New Roman" w:cs="Times New Roman"/>
+          <w:sz w:val="28"/>
+          <w:szCs w:val="28"/>
+          <w:u w:val="single"/>
+          <w:lang w:val="en-US"/>
+        </w:rPr>
+        <w:t>resume</w:t>
+      </w:r>
+      <w:r>
+        <w:rPr>
+          <w:rFonts w:ascii="Times New Roman" w:hAnsi="Times New Roman" w:cs="Times New Roman"/>
+          <w:sz w:val="28"/>
+          <w:szCs w:val="28"/>
+          <w:lang w:val="en-US"/>
+        </w:rPr>
+        <w:t xml:space="preserve">)-&gt; </w:t>
+      </w:r>
+      <w:r>
+        <w:rPr>
+          <w:rFonts w:ascii="Times New Roman" w:hAnsi="Times New Roman" w:cs="Times New Roman"/>
+          <w:b/>
+          <w:sz w:val="28"/>
+          <w:szCs w:val="28"/>
+          <w:lang w:val="en-US"/>
+        </w:rPr>
+        <w:t>Ready</w:t>
+      </w:r>
+      <w:r>
+        <w:rPr>
+          <w:rFonts w:ascii="Times New Roman" w:hAnsi="Times New Roman" w:cs="Times New Roman"/>
+          <w:sz w:val="28"/>
+          <w:szCs w:val="28"/>
+          <w:lang w:val="en-US"/>
+        </w:rPr>
+        <w:t>;</w:t>
+      </w:r>
+    </w:p>
+    <w:p>
+      <w:pPr>
+        <w:pStyle w:val="a4"/>
+        <w:numPr>
+          <w:ilvl w:val="1"/>
+          <w:numId w:val="5"/>
+        </w:numPr>
+        <w:spacing w:line="360" w:lineRule="auto"/>
+        <w:rPr>
+          <w:rFonts w:ascii="Times New Roman" w:hAnsi="Times New Roman" w:cs="Times New Roman"/>
+          <w:sz w:val="28"/>
+          <w:szCs w:val="28"/>
+        </w:rPr>
+      </w:pPr>
+      <w:r>
+        <w:rPr>
+          <w:rFonts w:ascii="Times New Roman" w:hAnsi="Times New Roman" w:cs="Times New Roman"/>
+          <w:sz w:val="28"/>
+          <w:szCs w:val="28"/>
+        </w:rPr>
+        <w:t>–(</w:t>
+      </w:r>
+      <w:r>
+        <w:rPr>
+          <w:rFonts w:ascii="Times New Roman" w:hAnsi="Times New Roman" w:cs="Times New Roman"/>
+          <w:sz w:val="28"/>
+          <w:szCs w:val="28"/>
+          <w:lang w:val="en-US"/>
+        </w:rPr>
+        <w:t>block</w:t>
+      </w:r>
+      <w:r>
+        <w:rPr>
+          <w:rFonts w:ascii="Times New Roman" w:hAnsi="Times New Roman" w:cs="Times New Roman"/>
+          <w:sz w:val="28"/>
+          <w:szCs w:val="28"/>
+        </w:rPr>
+        <w:t>)</w:t>
+      </w:r>
+      <w:proofErr w:type="gramStart"/>
+      <w:r>
+        <w:rPr>
+          <w:rFonts w:ascii="Times New Roman" w:hAnsi="Times New Roman" w:cs="Times New Roman"/>
+          <w:sz w:val="28"/>
+          <w:szCs w:val="28"/>
+        </w:rPr>
+        <w:t>-&gt;</w:t>
+      </w:r>
+      <w:r>
+        <w:rPr>
+          <w:rFonts w:ascii="Times New Roman" w:hAnsi="Times New Roman" w:cs="Times New Roman"/>
+          <w:b/>
+          <w:sz w:val="28"/>
+          <w:szCs w:val="28"/>
+          <w:lang w:val="en-US"/>
+        </w:rPr>
+        <w:t>Blocked</w:t>
+      </w:r>
+      <w:proofErr w:type="gramEnd"/>
+      <w:r>
+        <w:rPr>
+          <w:rFonts w:ascii="Times New Roman" w:hAnsi="Times New Roman" w:cs="Times New Roman"/>
+          <w:sz w:val="28"/>
+          <w:szCs w:val="28"/>
+        </w:rPr>
+        <w:t xml:space="preserve">(поток </w:t>
+      </w:r>
+      <w:r>
+        <w:rPr>
+          <w:rFonts w:ascii="Times New Roman" w:hAnsi="Times New Roman" w:cs="Times New Roman"/>
+          <w:sz w:val="28"/>
+          <w:szCs w:val="28"/>
+        </w:rPr>
+        <w:t>остановлен до совершения какого-либо события</w:t>
+      </w:r>
+      <w:r>
+        <w:rPr>
+          <w:rFonts w:ascii="Times New Roman" w:hAnsi="Times New Roman" w:cs="Times New Roman"/>
+          <w:sz w:val="28"/>
+          <w:szCs w:val="28"/>
+        </w:rPr>
+        <w:t>)-</w:t>
+      </w:r>
+      <w:r>
+        <w:rPr>
+          <w:rFonts w:ascii="Times New Roman" w:hAnsi="Times New Roman" w:cs="Times New Roman"/>
+          <w:sz w:val="28"/>
+          <w:szCs w:val="28"/>
+        </w:rPr>
+        <w:t>:</w:t>
+      </w:r>
+    </w:p>
+    <w:p>
+      <w:pPr>
+        <w:pStyle w:val="a4"/>
+        <w:numPr>
+          <w:ilvl w:val="2"/>
+          <w:numId w:val="5"/>
+        </w:numPr>
+        <w:spacing w:after="0" w:line="360" w:lineRule="auto"/>
+        <w:jc w:val="both"/>
+        <w:rPr>
+          <w:rFonts w:ascii="Times New Roman" w:hAnsi="Times New Roman" w:cs="Times New Roman"/>
+          <w:sz w:val="28"/>
+          <w:szCs w:val="28"/>
+        </w:rPr>
+      </w:pPr>
+      <w:r>
+        <w:rPr>
+          <w:rFonts w:ascii="Times New Roman" w:hAnsi="Times New Roman" w:cs="Times New Roman"/>
+          <w:sz w:val="28"/>
+          <w:szCs w:val="28"/>
+        </w:rPr>
+        <w:t>–(</w:t>
+      </w:r>
+      <w:r>
+        <w:rPr>
+          <w:rFonts w:ascii="Times New Roman" w:hAnsi="Times New Roman" w:cs="Times New Roman"/>
+          <w:sz w:val="28"/>
+          <w:szCs w:val="28"/>
+          <w:u w:val="single"/>
+          <w:lang w:val="en-US"/>
+        </w:rPr>
+        <w:t>suspend</w:t>
+      </w:r>
+      <w:r>
+        <w:rPr>
+          <w:rFonts w:ascii="Times New Roman" w:hAnsi="Times New Roman" w:cs="Times New Roman"/>
+          <w:sz w:val="28"/>
+          <w:szCs w:val="28"/>
+        </w:rPr>
+        <w:t xml:space="preserve">)-&gt; </w:t>
+      </w:r>
+      <w:r>
+        <w:rPr>
+          <w:rFonts w:ascii="Times New Roman" w:hAnsi="Times New Roman" w:cs="Times New Roman"/>
+          <w:b/>
+          <w:sz w:val="28"/>
+          <w:szCs w:val="28"/>
+          <w:lang w:val="en-US"/>
+        </w:rPr>
+        <w:t>Suspend</w:t>
+      </w:r>
+      <w:r>
+        <w:rPr>
+          <w:rFonts w:ascii="Times New Roman" w:hAnsi="Times New Roman" w:cs="Times New Roman"/>
+          <w:sz w:val="28"/>
+          <w:szCs w:val="28"/>
+        </w:rPr>
+        <w:t xml:space="preserve"> </w:t>
+      </w:r>
+      <w:r>
+        <w:rPr>
+          <w:rFonts w:ascii="Times New Roman" w:hAnsi="Times New Roman" w:cs="Times New Roman"/>
+          <w:b/>
+          <w:sz w:val="28"/>
+          <w:szCs w:val="28"/>
+          <w:lang w:val="en-US"/>
+        </w:rPr>
+        <w:t>Blocked</w:t>
+      </w:r>
+      <w:r>
+        <w:rPr>
+          <w:rFonts w:ascii="Times New Roman" w:hAnsi="Times New Roman" w:cs="Times New Roman"/>
+          <w:sz w:val="28"/>
+          <w:szCs w:val="28"/>
+        </w:rPr>
+        <w:t xml:space="preserve"> (</w:t>
+      </w:r>
+      <w:r>
+        <w:rPr>
+          <w:rFonts w:ascii="Times New Roman" w:hAnsi="Times New Roman" w:cs="Times New Roman"/>
+          <w:sz w:val="28"/>
+          <w:szCs w:val="28"/>
+        </w:rPr>
+        <w:t>поток</w:t>
+      </w:r>
+      <w:r>
+        <w:rPr>
+          <w:rFonts w:ascii="Times New Roman" w:hAnsi="Times New Roman" w:cs="Times New Roman"/>
+          <w:sz w:val="28"/>
+          <w:szCs w:val="28"/>
+        </w:rPr>
+        <w:t xml:space="preserve"> </w:t>
+      </w:r>
+      <w:r>
+        <w:rPr>
+          <w:rFonts w:ascii="Times New Roman" w:hAnsi="Times New Roman" w:cs="Times New Roman"/>
+          <w:sz w:val="28"/>
+          <w:szCs w:val="28"/>
+        </w:rPr>
+        <w:t>приостановлен</w:t>
+      </w:r>
+      <w:r>
+        <w:rPr>
+          <w:rFonts w:ascii="Times New Roman" w:hAnsi="Times New Roman" w:cs="Times New Roman"/>
+          <w:sz w:val="28"/>
+          <w:szCs w:val="28"/>
+        </w:rPr>
+        <w:t xml:space="preserve"> до совершения события</w:t>
+      </w:r>
+      <w:r>
+        <w:rPr>
+          <w:rFonts w:ascii="Times New Roman" w:hAnsi="Times New Roman" w:cs="Times New Roman"/>
+          <w:sz w:val="28"/>
+          <w:szCs w:val="28"/>
+        </w:rPr>
+        <w:t xml:space="preserve">, </w:t>
+      </w:r>
+      <w:r>
+        <w:rPr>
+          <w:rFonts w:ascii="Times New Roman" w:hAnsi="Times New Roman" w:cs="Times New Roman"/>
+          <w:sz w:val="28"/>
+          <w:szCs w:val="28"/>
+        </w:rPr>
+        <w:t>дополнительно остановлен</w:t>
+      </w:r>
+      <w:r>
+        <w:rPr>
+          <w:rFonts w:ascii="Times New Roman" w:hAnsi="Times New Roman" w:cs="Times New Roman"/>
+          <w:sz w:val="28"/>
+          <w:szCs w:val="28"/>
+        </w:rPr>
+        <w:t>)-(</w:t>
+      </w:r>
+      <w:r>
+        <w:rPr>
+          <w:rFonts w:ascii="Times New Roman" w:hAnsi="Times New Roman" w:cs="Times New Roman"/>
+          <w:sz w:val="28"/>
+          <w:szCs w:val="28"/>
+          <w:u w:val="single"/>
+          <w:lang w:val="en-US"/>
+        </w:rPr>
+        <w:t>resume</w:t>
+      </w:r>
+      <w:r>
+        <w:rPr>
+          <w:rFonts w:ascii="Times New Roman" w:hAnsi="Times New Roman" w:cs="Times New Roman"/>
+          <w:sz w:val="28"/>
+          <w:szCs w:val="28"/>
+        </w:rPr>
+        <w:t xml:space="preserve">)-&gt; </w:t>
+      </w:r>
+      <w:r>
+        <w:rPr>
+          <w:rFonts w:ascii="Times New Roman" w:hAnsi="Times New Roman" w:cs="Times New Roman"/>
+          <w:b/>
+          <w:sz w:val="28"/>
+          <w:szCs w:val="28"/>
+          <w:lang w:val="en-US"/>
+        </w:rPr>
+        <w:t>Blocked</w:t>
+      </w:r>
+      <w:r>
+        <w:rPr>
+          <w:rFonts w:ascii="Times New Roman" w:hAnsi="Times New Roman" w:cs="Times New Roman"/>
+          <w:sz w:val="28"/>
+          <w:szCs w:val="28"/>
+        </w:rPr>
+        <w:t>;</w:t>
+      </w:r>
+    </w:p>
+    <w:p>
+      <w:pPr>
+        <w:pStyle w:val="a4"/>
+        <w:numPr>
+          <w:ilvl w:val="2"/>
+          <w:numId w:val="5"/>
+        </w:numPr>
+        <w:spacing w:line="360" w:lineRule="auto"/>
+        <w:rPr>
+          <w:rFonts w:ascii="Times New Roman" w:hAnsi="Times New Roman" w:cs="Times New Roman"/>
+          <w:sz w:val="28"/>
+          <w:szCs w:val="28"/>
+          <w:lang w:val="en-US"/>
+        </w:rPr>
+      </w:pPr>
+      <w:r>
+        <w:rPr>
+          <w:rFonts w:ascii="Times New Roman" w:hAnsi="Times New Roman" w:cs="Times New Roman"/>
+          <w:sz w:val="28"/>
+          <w:szCs w:val="28"/>
+          <w:lang w:val="en-US"/>
+        </w:rPr>
+        <w:t>–(</w:t>
+      </w:r>
+      <w:r>
+        <w:rPr>
+          <w:rFonts w:ascii="Times New Roman" w:hAnsi="Times New Roman" w:cs="Times New Roman"/>
+          <w:sz w:val="28"/>
+          <w:szCs w:val="28"/>
+          <w:u w:val="single"/>
+          <w:lang w:val="en-US"/>
+        </w:rPr>
+        <w:t>unblock</w:t>
+      </w:r>
+      <w:r>
+        <w:rPr>
+          <w:rFonts w:ascii="Times New Roman" w:hAnsi="Times New Roman" w:cs="Times New Roman"/>
+          <w:sz w:val="28"/>
+          <w:szCs w:val="28"/>
+          <w:lang w:val="en-US"/>
+        </w:rPr>
+        <w:t>)-&gt;Ready.</w:t>
+      </w:r>
+    </w:p>
+    <w:p>
+      <w:pPr>
+        <w:pStyle w:val="a4"/>
+        <w:numPr>
+          <w:ilvl w:val="0"/>
+          <w:numId w:val="5"/>
+        </w:numPr>
+        <w:spacing w:after="0" w:line="360" w:lineRule="auto"/>
+        <w:jc w:val="both"/>
+        <w:rPr>
+          <w:rFonts w:ascii="Times New Roman" w:hAnsi="Times New Roman" w:cs="Times New Roman"/>
+          <w:sz w:val="28"/>
+          <w:szCs w:val="28"/>
+        </w:rPr>
+      </w:pPr>
+      <w:r>
+        <w:rPr>
+          <w:rFonts w:ascii="Times New Roman" w:hAnsi="Times New Roman" w:cs="Times New Roman"/>
+          <w:sz w:val="28"/>
+          <w:szCs w:val="28"/>
+        </w:rPr>
+        <w:t>-</w:t>
+      </w:r>
+      <w:r>
+        <w:rPr>
+          <w:rFonts w:ascii="Times New Roman" w:hAnsi="Times New Roman" w:cs="Times New Roman"/>
+          <w:sz w:val="28"/>
+          <w:szCs w:val="28"/>
+        </w:rPr>
+        <w:t>(</w:t>
+      </w:r>
+      <w:r>
+        <w:rPr>
+          <w:rFonts w:ascii="Times New Roman" w:hAnsi="Times New Roman" w:cs="Times New Roman"/>
+          <w:i/>
+          <w:sz w:val="28"/>
+          <w:szCs w:val="28"/>
+          <w:lang w:val="en-US"/>
+        </w:rPr>
+        <w:t>interrupt</w:t>
+      </w:r>
+      <w:r>
+        <w:rPr>
+          <w:rFonts w:ascii="Times New Roman" w:hAnsi="Times New Roman" w:cs="Times New Roman"/>
+          <w:sz w:val="28"/>
+          <w:szCs w:val="28"/>
+        </w:rPr>
+        <w:t>)</w:t>
+      </w:r>
+      <w:proofErr w:type="gramStart"/>
+      <w:r>
+        <w:rPr>
+          <w:rFonts w:ascii="Times New Roman" w:hAnsi="Times New Roman" w:cs="Times New Roman"/>
+          <w:sz w:val="28"/>
+          <w:szCs w:val="28"/>
+        </w:rPr>
+        <w:t>-&gt;</w:t>
+      </w:r>
+      <w:r>
+        <w:rPr>
+          <w:rFonts w:ascii="Times New Roman" w:hAnsi="Times New Roman" w:cs="Times New Roman"/>
+          <w:b/>
+          <w:sz w:val="28"/>
+          <w:szCs w:val="28"/>
+          <w:lang w:val="en-US"/>
+        </w:rPr>
+        <w:t>Ready</w:t>
+      </w:r>
+      <w:proofErr w:type="gramEnd"/>
+      <w:r>
+        <w:rPr>
+          <w:rFonts w:ascii="Times New Roman" w:hAnsi="Times New Roman" w:cs="Times New Roman"/>
+          <w:sz w:val="28"/>
+          <w:szCs w:val="28"/>
+        </w:rPr>
+        <w:t>(</w:t>
+      </w:r>
+      <w:r>
+        <w:rPr>
+          <w:rFonts w:ascii="Times New Roman" w:hAnsi="Times New Roman" w:cs="Times New Roman"/>
+          <w:sz w:val="28"/>
+          <w:szCs w:val="28"/>
+        </w:rPr>
+        <w:t>прерывание по окончанию кванта</w:t>
+      </w:r>
+      <w:r>
+        <w:rPr>
+          <w:rFonts w:ascii="Times New Roman" w:hAnsi="Times New Roman" w:cs="Times New Roman"/>
+          <w:sz w:val="28"/>
+          <w:szCs w:val="28"/>
+        </w:rPr>
+        <w:t>);</w:t>
+      </w:r>
+    </w:p>
+    <w:p>
+      <w:pPr>
+        <w:spacing w:after="0" w:line="360" w:lineRule="auto"/>
+        <w:jc w:val="center"/>
+        <w:rPr>
+          <w:rFonts w:ascii="Times New Roman" w:hAnsi="Times New Roman" w:cs="Times New Roman"/>
+          <w:sz w:val="28"/>
+          <w:szCs w:val="28"/>
+        </w:rPr>
+      </w:pPr>
+      <w:r>
+        <w:object w:dxaOrig="11161" w:dyaOrig="12015">
+          <v:shape id="_x0000_i1026" type="#_x0000_t75" style="width:325.2pt;height:265.2pt" o:ole="">
+            <v:imagedata r:id="rId7" o:title=""/>
+          </v:shape>
+          <o:OLEObject Type="Embed" ProgID="Visio.Drawing.15" ShapeID="_x0000_i1026" DrawAspect="Content" ObjectID="_1695798298" r:id="rId8"/>
+        </w:object>
+      </w:r>
+    </w:p>
+    <w:p>
+      <w:pPr>
+        <w:pStyle w:val="a4"/>
+        <w:spacing w:after="0" w:line="240" w:lineRule="auto"/>
+        <w:ind w:left="1429"/>
         <w:jc w:val="both"/>
         <w:rPr>
           <w:rFonts w:ascii="Times New Roman" w:hAnsi="Times New Roman" w:cs="Times New Roman"/>
@@ -1362,9 +2901,8 @@
           <w:szCs w:val="28"/>
           <w:shd w:val="clear" w:color="auto" w:fill="FFFFFF"/>
         </w:rPr>
-        <w:t xml:space="preserve">Легковесным процессом является процесс, поддерживающий работу потока пространства пользователя. В </w:t>
-      </w:r>
-      <w:proofErr w:type="spellStart"/>
+        <w:t>Легковесным процессом является процесс, поддерживающий работу потока пространства пользователя. </w:t>
+      </w:r>
       <w:r>
         <w:rPr>
           <w:rFonts w:ascii="Times New Roman" w:hAnsi="Times New Roman" w:cs="Times New Roman"/>
@@ -1372,9 +2910,11 @@
           <w:szCs w:val="28"/>
           <w:shd w:val="clear" w:color="auto" w:fill="FFFFFF"/>
         </w:rPr>
-        <w:t>Linux</w:t>
-      </w:r>
-      <w:proofErr w:type="spellEnd"/>
+        <w:t>Каждый поток пространства пользователя неразрывно связан с легковесным процессом.</w:t>
+      </w:r>
+      <w:r>
+        <w:t xml:space="preserve"> </w:t>
+      </w:r>
       <w:r>
         <w:rPr>
           <w:rFonts w:ascii="Times New Roman" w:hAnsi="Times New Roman" w:cs="Times New Roman"/>
@@ -1382,9 +2922,8 @@
           <w:szCs w:val="28"/>
           <w:shd w:val="clear" w:color="auto" w:fill="FFFFFF"/>
         </w:rPr>
-        <w:t xml:space="preserve"> создание легковесных процессов осуществляется при помощи </w:t>
-      </w:r>
-      <w:proofErr w:type="spellStart"/>
+        <w:t xml:space="preserve">У </w:t>
+      </w:r>
       <w:r>
         <w:rPr>
           <w:rFonts w:ascii="Times New Roman" w:hAnsi="Times New Roman" w:cs="Times New Roman"/>
@@ -1392,9 +2931,9 @@
           <w:szCs w:val="28"/>
           <w:shd w:val="clear" w:color="auto" w:fill="FFFFFF"/>
         </w:rPr>
-        <w:t>нестандартизированного</w:t>
-      </w:r>
-      <w:proofErr w:type="spellEnd"/>
+        <w:t>пользовательского процесса может существовать ряд связанных легковесных процессов с одинаковым идентификатором группы (</w:t>
+      </w:r>
+      <w:proofErr w:type="spellStart"/>
       <w:r>
         <w:rPr>
           <w:rFonts w:ascii="Times New Roman" w:hAnsi="Times New Roman" w:cs="Times New Roman"/>
@@ -1402,50 +2941,17 @@
           <w:szCs w:val="28"/>
           <w:shd w:val="clear" w:color="auto" w:fill="FFFFFF"/>
         </w:rPr>
-        <w:t xml:space="preserve"> системного вызова </w:t>
-      </w:r>
-      <w:proofErr w:type="spellStart"/>
-      <w:proofErr w:type="gramStart"/>
-      <w:r>
-        <w:rPr>
-          <w:rStyle w:val="tt"/>
+        <w:t>group</w:t>
+      </w:r>
+      <w:proofErr w:type="spellEnd"/>
+      <w:r>
+        <w:rPr>
           <w:rFonts w:ascii="Times New Roman" w:hAnsi="Times New Roman" w:cs="Times New Roman"/>
           <w:sz w:val="28"/>
           <w:szCs w:val="28"/>
           <w:shd w:val="clear" w:color="auto" w:fill="FFFFFF"/>
         </w:rPr>
-        <w:t>clone</w:t>
-      </w:r>
-      <w:proofErr w:type="spellEnd"/>
-      <w:r>
-        <w:rPr>
-          <w:rStyle w:val="tt"/>
-          <w:rFonts w:ascii="Times New Roman" w:hAnsi="Times New Roman" w:cs="Times New Roman"/>
-          <w:sz w:val="28"/>
-          <w:szCs w:val="28"/>
-          <w:shd w:val="clear" w:color="auto" w:fill="FFFFFF"/>
-        </w:rPr>
-        <w:t>(</w:t>
-      </w:r>
-      <w:proofErr w:type="gramEnd"/>
-      <w:r>
-        <w:rPr>
-          <w:rStyle w:val="tt"/>
-          <w:rFonts w:ascii="Times New Roman" w:hAnsi="Times New Roman" w:cs="Times New Roman"/>
-          <w:sz w:val="28"/>
-          <w:szCs w:val="28"/>
-          <w:shd w:val="clear" w:color="auto" w:fill="FFFFFF"/>
-        </w:rPr>
-        <w:t>)</w:t>
-      </w:r>
-      <w:r>
-        <w:rPr>
-          <w:rFonts w:ascii="Times New Roman" w:hAnsi="Times New Roman" w:cs="Times New Roman"/>
-          <w:sz w:val="28"/>
-          <w:szCs w:val="28"/>
-          <w:shd w:val="clear" w:color="auto" w:fill="FFFFFF"/>
-        </w:rPr>
-        <w:t>.</w:t>
+        <w:t xml:space="preserve"> ID). Группировка позволяет ядру производить разделение ресурсов (ресурсы включают в себя адресное пространство, страницы физической памяти (VM), обработчики сигналов и дескрипторы файлов).</w:t>
       </w:r>
     </w:p>
     <w:p>
@@ -1719,8 +3225,25 @@
           <w:rFonts w:ascii="Times New Roman" w:hAnsi="Times New Roman" w:cs="Times New Roman"/>
           <w:sz w:val="28"/>
           <w:szCs w:val="28"/>
-        </w:rPr>
-        <w:t xml:space="preserve">фибра – механизм для ручного планирования выполнения кода в рамках потока.    </w:t>
+          <w:lang w:val="en-US"/>
+        </w:rPr>
+        <w:t>Fiber</w:t>
+      </w:r>
+      <w:r>
+        <w:rPr>
+          <w:rFonts w:ascii="Times New Roman" w:hAnsi="Times New Roman" w:cs="Times New Roman"/>
+          <w:sz w:val="28"/>
+          <w:szCs w:val="28"/>
+        </w:rPr>
+        <w:t xml:space="preserve"> (фибра)</w:t>
+      </w:r>
+      <w:r>
+        <w:rPr>
+          <w:rFonts w:ascii="Times New Roman" w:hAnsi="Times New Roman" w:cs="Times New Roman"/>
+          <w:sz w:val="28"/>
+          <w:szCs w:val="28"/>
+        </w:rPr>
+        <w:t xml:space="preserve">– механизм для ручного планирования выполнения кода в рамках потока.    </w:t>
       </w:r>
     </w:p>
     <w:p>
@@ -1796,97 +3319,58 @@
       <w:r>
         <w:rPr>
           <w:rFonts w:ascii="Times New Roman" w:hAnsi="Times New Roman" w:cs="Times New Roman"/>
-          <w:sz w:val="28"/>
-          <w:szCs w:val="28"/>
-        </w:rPr>
-        <w:t>поток – средство диспетчеризации доступа к процессорному времени (квант примерно 20мс);</w:t>
-      </w:r>
-    </w:p>
-    <w:p>
-      <w:pPr>
-        <w:pStyle w:val="a4"/>
-        <w:spacing w:after="0" w:line="240" w:lineRule="auto"/>
-        <w:ind w:left="0" w:firstLine="709"/>
-        <w:jc w:val="both"/>
-        <w:rPr>
-          <w:rFonts w:ascii="Times New Roman" w:hAnsi="Times New Roman" w:cs="Times New Roman"/>
-          <w:sz w:val="28"/>
-          <w:szCs w:val="28"/>
-        </w:rPr>
-      </w:pPr>
-      <w:r>
-        <w:rPr>
-          <w:rFonts w:ascii="Times New Roman" w:hAnsi="Times New Roman" w:cs="Times New Roman"/>
-          <w:sz w:val="28"/>
-          <w:szCs w:val="28"/>
-        </w:rPr>
-        <w:t>поток – последовательность команд процессора;</w:t>
-      </w:r>
-    </w:p>
-    <w:p>
-      <w:pPr>
-        <w:pStyle w:val="a4"/>
-        <w:spacing w:after="0" w:line="240" w:lineRule="auto"/>
-        <w:ind w:left="0" w:firstLine="709"/>
-        <w:jc w:val="both"/>
-        <w:rPr>
-          <w:rFonts w:ascii="Times New Roman" w:hAnsi="Times New Roman" w:cs="Times New Roman"/>
-          <w:sz w:val="28"/>
-          <w:szCs w:val="28"/>
-        </w:rPr>
-      </w:pPr>
-      <w:r>
-        <w:rPr>
-          <w:rFonts w:ascii="Times New Roman" w:hAnsi="Times New Roman" w:cs="Times New Roman"/>
-          <w:sz w:val="28"/>
-          <w:szCs w:val="28"/>
-        </w:rPr>
-        <w:t xml:space="preserve">поток – наименьшая единица работы ядра OS; </w:t>
-      </w:r>
-    </w:p>
-    <w:p>
-      <w:pPr>
-        <w:spacing w:after="0" w:line="240" w:lineRule="auto"/>
-        <w:ind w:firstLine="709"/>
-        <w:jc w:val="both"/>
-        <w:rPr>
-          <w:rFonts w:ascii="Times New Roman" w:hAnsi="Times New Roman" w:cs="Times New Roman"/>
-          <w:sz w:val="28"/>
-          <w:szCs w:val="28"/>
-        </w:rPr>
-      </w:pPr>
-    </w:p>
-    <w:p>
-      <w:pPr>
-        <w:spacing w:after="0" w:line="240" w:lineRule="auto"/>
-        <w:ind w:firstLine="709"/>
-        <w:jc w:val="both"/>
-        <w:rPr>
-          <w:rFonts w:ascii="Times New Roman" w:hAnsi="Times New Roman" w:cs="Times New Roman"/>
-          <w:sz w:val="28"/>
-          <w:szCs w:val="28"/>
-        </w:rPr>
-      </w:pPr>
-    </w:p>
-    <w:p>
-      <w:pPr>
-        <w:spacing w:after="0" w:line="240" w:lineRule="auto"/>
-        <w:ind w:firstLine="709"/>
-        <w:jc w:val="both"/>
-        <w:rPr>
-          <w:rFonts w:ascii="Times New Roman" w:hAnsi="Times New Roman" w:cs="Times New Roman"/>
-          <w:color w:val="000000"/>
-          <w:sz w:val="28"/>
-          <w:szCs w:val="28"/>
-        </w:rPr>
-      </w:pPr>
-      <w:r>
-        <w:rPr>
-          <w:rFonts w:ascii="Times New Roman" w:hAnsi="Times New Roman" w:cs="Times New Roman"/>
-          <w:color w:val="000000"/>
-          <w:sz w:val="28"/>
-          <w:szCs w:val="28"/>
-        </w:rPr>
+          <w:b/>
+          <w:sz w:val="28"/>
+          <w:szCs w:val="28"/>
+        </w:rPr>
+        <w:t>П</w:t>
+      </w:r>
+      <w:r>
+        <w:rPr>
+          <w:rFonts w:ascii="Times New Roman" w:hAnsi="Times New Roman" w:cs="Times New Roman"/>
+          <w:b/>
+          <w:sz w:val="28"/>
+          <w:szCs w:val="28"/>
+        </w:rPr>
+        <w:t>оток</w:t>
+      </w:r>
+      <w:r>
+        <w:rPr>
+          <w:rFonts w:ascii="Times New Roman" w:hAnsi="Times New Roman" w:cs="Times New Roman"/>
+          <w:sz w:val="28"/>
+          <w:szCs w:val="28"/>
+        </w:rPr>
+        <w:t xml:space="preserve"> – средство диспетчеризации доступа к процессорному времени (квант примерно 20мс)</w:t>
+      </w:r>
+      <w:r>
+        <w:rPr>
+          <w:rFonts w:ascii="Times New Roman" w:hAnsi="Times New Roman" w:cs="Times New Roman"/>
+          <w:sz w:val="28"/>
+          <w:szCs w:val="28"/>
+        </w:rPr>
+        <w:t xml:space="preserve">. Поток представляет из себя последовательность команд процессора, наименьшей единицей работы ядра ОС, которому выделяется процессорное время. Потоки создаются при помощи системного вызова. </w:t>
+      </w:r>
+    </w:p>
+    <w:p>
+      <w:pPr>
+        <w:spacing w:after="0" w:line="240" w:lineRule="auto"/>
+        <w:ind w:firstLine="709"/>
+        <w:jc w:val="both"/>
+        <w:rPr>
+          <w:rFonts w:ascii="Times New Roman" w:hAnsi="Times New Roman" w:cs="Times New Roman"/>
+          <w:color w:val="000000"/>
+          <w:sz w:val="28"/>
+          <w:szCs w:val="28"/>
+        </w:rPr>
+      </w:pPr>
+      <w:r>
+        <w:rPr>
+          <w:rFonts w:ascii="Times New Roman" w:hAnsi="Times New Roman" w:cs="Times New Roman"/>
+          <w:color w:val="000000"/>
+          <w:sz w:val="28"/>
+          <w:szCs w:val="28"/>
+        </w:rPr>
+        <w:lastRenderedPageBreak/>
         <w:t>Функция </w:t>
       </w:r>
       <w:proofErr w:type="spellStart"/>
@@ -1916,15 +3400,6 @@
       <w:pPr>
         <w:spacing w:after="0" w:line="240" w:lineRule="auto"/>
         <w:ind w:firstLine="709"/>
-        <w:jc w:val="both"/>
-        <w:rPr>
-          <w:rFonts w:ascii="Times New Roman" w:eastAsia="Times New Roman" w:hAnsi="Times New Roman" w:cs="Times New Roman"/>
-          <w:sz w:val="28"/>
-          <w:szCs w:val="28"/>
-          <w:lang w:eastAsia="ru-RU"/>
-        </w:rPr>
-      </w:pPr>
-      <w:r>
         <w:rPr>
           <w:rFonts w:ascii="Times New Roman" w:eastAsia="Times New Roman" w:hAnsi="Times New Roman" w:cs="Times New Roman"/>
           <w:b/>
@@ -1933,6 +3408,16 @@
           <w:szCs w:val="28"/>
           <w:lang w:eastAsia="ru-RU"/>
         </w:rPr>
+      </w:pPr>
+      <w:r>
+        <w:rPr>
+          <w:rFonts w:ascii="Times New Roman" w:eastAsia="Times New Roman" w:hAnsi="Times New Roman" w:cs="Times New Roman"/>
+          <w:b/>
+          <w:bCs/>
+          <w:sz w:val="28"/>
+          <w:szCs w:val="28"/>
+          <w:lang w:eastAsia="ru-RU"/>
+        </w:rPr>
         <w:t>HANDLE</w:t>
       </w:r>
       <w:r>
@@ -1945,7 +3430,6 @@
         <w:t> </w:t>
       </w:r>
       <w:proofErr w:type="spellStart"/>
-      <w:proofErr w:type="gramStart"/>
       <w:r>
         <w:rPr>
           <w:rFonts w:ascii="Times New Roman" w:eastAsia="Times New Roman" w:hAnsi="Times New Roman" w:cs="Times New Roman"/>
@@ -1958,6 +3442,18 @@
         <w:t>CreateThread</w:t>
       </w:r>
       <w:proofErr w:type="spellEnd"/>
+    </w:p>
+    <w:p>
+      <w:pPr>
+        <w:spacing w:after="0" w:line="240" w:lineRule="auto"/>
+        <w:ind w:firstLine="709"/>
+        <w:rPr>
+          <w:rFonts w:ascii="Times New Roman" w:eastAsia="Times New Roman" w:hAnsi="Times New Roman" w:cs="Times New Roman"/>
+          <w:sz w:val="28"/>
+          <w:szCs w:val="28"/>
+          <w:lang w:eastAsia="ru-RU"/>
+        </w:rPr>
+      </w:pPr>
       <w:r>
         <w:rPr>
           <w:rFonts w:ascii="Times New Roman" w:eastAsia="Times New Roman" w:hAnsi="Times New Roman" w:cs="Times New Roman"/>
@@ -1967,13 +3463,11 @@
         </w:rPr>
         <w:t>(</w:t>
       </w:r>
-      <w:proofErr w:type="gramEnd"/>
-    </w:p>
-    <w:p>
-      <w:pPr>
-        <w:spacing w:after="0" w:line="240" w:lineRule="auto"/>
-        <w:ind w:firstLine="709"/>
-        <w:jc w:val="both"/>
+    </w:p>
+    <w:p>
+      <w:pPr>
+        <w:spacing w:after="0" w:line="240" w:lineRule="auto"/>
+        <w:ind w:left="708" w:firstLine="1"/>
         <w:rPr>
           <w:rFonts w:ascii="Times New Roman" w:eastAsia="Times New Roman" w:hAnsi="Times New Roman" w:cs="Times New Roman"/>
           <w:sz w:val="28"/>
@@ -1990,7 +3484,7 @@
           <w:szCs w:val="28"/>
           <w:lang w:eastAsia="ru-RU"/>
         </w:rPr>
-        <w:t>LPSECURITY_ATTRIBUTES</w:t>
+        <w:t>SECURITY_ATTRIBUTES</w:t>
       </w:r>
       <w:r>
         <w:rPr>
@@ -2026,6 +3520,15 @@
       <w:r>
         <w:rPr>
           <w:rFonts w:ascii="Times New Roman" w:eastAsia="Times New Roman" w:hAnsi="Times New Roman" w:cs="Times New Roman"/>
+          <w:sz w:val="28"/>
+          <w:szCs w:val="28"/>
+          <w:lang w:eastAsia="ru-RU"/>
+        </w:rPr>
+        <w:tab/>
+      </w:r>
+      <w:r>
+        <w:rPr>
+          <w:rFonts w:ascii="Times New Roman" w:eastAsia="Times New Roman" w:hAnsi="Times New Roman" w:cs="Times New Roman"/>
           <w:color w:val="0000FF"/>
           <w:sz w:val="28"/>
           <w:szCs w:val="28"/>
@@ -2098,6 +3601,42 @@
       <w:r>
         <w:rPr>
           <w:rFonts w:ascii="Times New Roman" w:eastAsia="Times New Roman" w:hAnsi="Times New Roman" w:cs="Times New Roman"/>
+          <w:sz w:val="28"/>
+          <w:szCs w:val="28"/>
+          <w:lang w:eastAsia="ru-RU"/>
+        </w:rPr>
+        <w:tab/>
+      </w:r>
+      <w:r>
+        <w:rPr>
+          <w:rFonts w:ascii="Times New Roman" w:eastAsia="Times New Roman" w:hAnsi="Times New Roman" w:cs="Times New Roman"/>
+          <w:sz w:val="28"/>
+          <w:szCs w:val="28"/>
+          <w:lang w:eastAsia="ru-RU"/>
+        </w:rPr>
+        <w:tab/>
+      </w:r>
+      <w:r>
+        <w:rPr>
+          <w:rFonts w:ascii="Times New Roman" w:eastAsia="Times New Roman" w:hAnsi="Times New Roman" w:cs="Times New Roman"/>
+          <w:sz w:val="28"/>
+          <w:szCs w:val="28"/>
+          <w:lang w:eastAsia="ru-RU"/>
+        </w:rPr>
+        <w:tab/>
+      </w:r>
+      <w:r>
+        <w:rPr>
+          <w:rFonts w:ascii="Times New Roman" w:eastAsia="Times New Roman" w:hAnsi="Times New Roman" w:cs="Times New Roman"/>
+          <w:sz w:val="28"/>
+          <w:szCs w:val="28"/>
+          <w:lang w:eastAsia="ru-RU"/>
+        </w:rPr>
+        <w:tab/>
+      </w:r>
+      <w:r>
+        <w:rPr>
+          <w:rFonts w:ascii="Times New Roman" w:eastAsia="Times New Roman" w:hAnsi="Times New Roman" w:cs="Times New Roman"/>
           <w:color w:val="0000FF"/>
           <w:sz w:val="28"/>
           <w:szCs w:val="28"/>
@@ -2165,7 +3704,16 @@
           <w:szCs w:val="28"/>
           <w:lang w:eastAsia="ru-RU"/>
         </w:rPr>
-        <w:t>,    </w:t>
+        <w:t>,   </w:t>
+      </w:r>
+      <w:r>
+        <w:rPr>
+          <w:rFonts w:ascii="Times New Roman" w:eastAsia="Times New Roman" w:hAnsi="Times New Roman" w:cs="Times New Roman"/>
+          <w:sz w:val="28"/>
+          <w:szCs w:val="28"/>
+          <w:lang w:eastAsia="ru-RU"/>
+        </w:rPr>
+        <w:tab/>
       </w:r>
       <w:r>
         <w:rPr>
@@ -2242,6 +3790,33 @@
       <w:r>
         <w:rPr>
           <w:rFonts w:ascii="Times New Roman" w:eastAsia="Times New Roman" w:hAnsi="Times New Roman" w:cs="Times New Roman"/>
+          <w:sz w:val="28"/>
+          <w:szCs w:val="28"/>
+          <w:lang w:eastAsia="ru-RU"/>
+        </w:rPr>
+        <w:tab/>
+      </w:r>
+      <w:r>
+        <w:rPr>
+          <w:rFonts w:ascii="Times New Roman" w:eastAsia="Times New Roman" w:hAnsi="Times New Roman" w:cs="Times New Roman"/>
+          <w:sz w:val="28"/>
+          <w:szCs w:val="28"/>
+          <w:lang w:eastAsia="ru-RU"/>
+        </w:rPr>
+        <w:tab/>
+      </w:r>
+      <w:r>
+        <w:rPr>
+          <w:rFonts w:ascii="Times New Roman" w:eastAsia="Times New Roman" w:hAnsi="Times New Roman" w:cs="Times New Roman"/>
+          <w:sz w:val="28"/>
+          <w:szCs w:val="28"/>
+          <w:lang w:eastAsia="ru-RU"/>
+        </w:rPr>
+        <w:tab/>
+      </w:r>
+      <w:r>
+        <w:rPr>
+          <w:rFonts w:ascii="Times New Roman" w:eastAsia="Times New Roman" w:hAnsi="Times New Roman" w:cs="Times New Roman"/>
           <w:color w:val="0000FF"/>
           <w:sz w:val="28"/>
           <w:szCs w:val="28"/>
@@ -2278,17 +3853,6 @@
           <w:lang w:eastAsia="ru-RU"/>
         </w:rPr>
         <w:br/>
-      </w:r>
-      <w:r>
-        <w:rPr>
-          <w:rFonts w:ascii="Times New Roman" w:eastAsia="Times New Roman" w:hAnsi="Times New Roman" w:cs="Times New Roman"/>
-          <w:b/>
-          <w:bCs/>
-          <w:sz w:val="28"/>
-          <w:szCs w:val="28"/>
-          <w:lang w:eastAsia="ru-RU"/>
-        </w:rPr>
-        <w:lastRenderedPageBreak/>
         <w:t>DWORD</w:t>
       </w:r>
       <w:r>
@@ -2325,6 +3889,33 @@
       <w:r>
         <w:rPr>
           <w:rFonts w:ascii="Times New Roman" w:eastAsia="Times New Roman" w:hAnsi="Times New Roman" w:cs="Times New Roman"/>
+          <w:sz w:val="28"/>
+          <w:szCs w:val="28"/>
+          <w:lang w:eastAsia="ru-RU"/>
+        </w:rPr>
+        <w:tab/>
+      </w:r>
+      <w:r>
+        <w:rPr>
+          <w:rFonts w:ascii="Times New Roman" w:eastAsia="Times New Roman" w:hAnsi="Times New Roman" w:cs="Times New Roman"/>
+          <w:sz w:val="28"/>
+          <w:szCs w:val="28"/>
+          <w:lang w:eastAsia="ru-RU"/>
+        </w:rPr>
+        <w:tab/>
+      </w:r>
+      <w:r>
+        <w:rPr>
+          <w:rFonts w:ascii="Times New Roman" w:eastAsia="Times New Roman" w:hAnsi="Times New Roman" w:cs="Times New Roman"/>
+          <w:sz w:val="28"/>
+          <w:szCs w:val="28"/>
+          <w:lang w:eastAsia="ru-RU"/>
+        </w:rPr>
+        <w:tab/>
+      </w:r>
+      <w:r>
+        <w:rPr>
+          <w:rFonts w:ascii="Times New Roman" w:eastAsia="Times New Roman" w:hAnsi="Times New Roman" w:cs="Times New Roman"/>
           <w:color w:val="0000FF"/>
           <w:sz w:val="28"/>
           <w:szCs w:val="28"/>
@@ -2397,6 +3988,33 @@
       <w:r>
         <w:rPr>
           <w:rFonts w:ascii="Times New Roman" w:eastAsia="Times New Roman" w:hAnsi="Times New Roman" w:cs="Times New Roman"/>
+          <w:sz w:val="28"/>
+          <w:szCs w:val="28"/>
+          <w:lang w:eastAsia="ru-RU"/>
+        </w:rPr>
+        <w:tab/>
+      </w:r>
+      <w:r>
+        <w:rPr>
+          <w:rFonts w:ascii="Times New Roman" w:eastAsia="Times New Roman" w:hAnsi="Times New Roman" w:cs="Times New Roman"/>
+          <w:sz w:val="28"/>
+          <w:szCs w:val="28"/>
+          <w:lang w:eastAsia="ru-RU"/>
+        </w:rPr>
+        <w:tab/>
+      </w:r>
+      <w:r>
+        <w:rPr>
+          <w:rFonts w:ascii="Times New Roman" w:eastAsia="Times New Roman" w:hAnsi="Times New Roman" w:cs="Times New Roman"/>
+          <w:sz w:val="28"/>
+          <w:szCs w:val="28"/>
+          <w:lang w:eastAsia="ru-RU"/>
+        </w:rPr>
+        <w:tab/>
+      </w:r>
+      <w:r>
+        <w:rPr>
+          <w:rFonts w:ascii="Times New Roman" w:eastAsia="Times New Roman" w:hAnsi="Times New Roman" w:cs="Times New Roman"/>
           <w:color w:val="0000FF"/>
           <w:sz w:val="28"/>
           <w:szCs w:val="28"/>
@@ -2428,7 +4046,6 @@
       <w:pPr>
         <w:spacing w:after="0" w:line="240" w:lineRule="auto"/>
         <w:ind w:firstLine="709"/>
-        <w:jc w:val="both"/>
         <w:rPr>
           <w:rFonts w:ascii="Times New Roman" w:eastAsia="Times New Roman" w:hAnsi="Times New Roman" w:cs="Times New Roman"/>
           <w:sz w:val="28"/>
@@ -2694,7 +4311,7 @@
         </w:rPr>
         <w:t>] Начальный размер стека, в байтах. Система округляет это значение до самой близкой страницы памяти. Если это значение нулевое, новый поток использует по умолчанию размер стека исполняемой программы. Дополнительную информацию см. в статье </w:t>
       </w:r>
-      <w:hyperlink r:id="rId5" w:history="1">
+      <w:hyperlink r:id="rId9" w:history="1">
         <w:r>
           <w:rPr>
             <w:rStyle w:val="a5"/>
@@ -3348,6 +4965,7 @@
           <w:szCs w:val="28"/>
           <w:lang w:val="en-US" w:eastAsia="ru-RU"/>
         </w:rPr>
+        <w:lastRenderedPageBreak/>
         <w:t>BOOL</w:t>
       </w:r>
       <w:r>
@@ -3809,7 +5427,6 @@
           <w:szCs w:val="28"/>
           <w:lang w:eastAsia="ru-RU"/>
         </w:rPr>
-        <w:lastRenderedPageBreak/>
         <w:t>[</w:t>
       </w:r>
       <w:proofErr w:type="spellStart"/>
@@ -5401,6 +7018,7 @@
           <w:szCs w:val="28"/>
           <w:lang w:eastAsia="ru-RU"/>
         </w:rPr>
+        <w:lastRenderedPageBreak/>
         <w:t>function</w:t>
       </w:r>
       <w:proofErr w:type="spellEnd"/>
@@ -5546,7 +7164,6 @@
           <w:szCs w:val="28"/>
           <w:lang w:eastAsia="ru-RU"/>
         </w:rPr>
-        <w:lastRenderedPageBreak/>
         <w:drawing>
           <wp:inline distT="0" distB="0" distL="0" distR="0">
             <wp:extent cx="5943600" cy="2446020"/>
@@ -5565,7 +7182,7 @@
                     </pic:cNvPicPr>
                   </pic:nvPicPr>
                   <pic:blipFill>
-                    <a:blip r:embed="rId6">
+                    <a:blip r:embed="rId10">
                       <a:extLst>
                         <a:ext uri="{28A0092B-C50C-407E-A947-70E740481C1C}">
                           <a14:useLocalDpi xmlns:a14="http://schemas.microsoft.com/office/drawing/2010/main" val="0"/>
@@ -5698,11 +7315,8 @@
       <w:proofErr w:type="spellEnd"/>
     </w:p>
     <w:p>
-      <w:pPr>
-        <w:rPr>
-          <w:lang w:val="en-US"/>
-        </w:rPr>
-      </w:pPr>
+      <w:bookmarkStart w:id="4" w:name="_GoBack"/>
+      <w:bookmarkEnd w:id="4"/>
     </w:p>
     <w:sectPr>
       <w:pgSz w:w="11906" w:h="16838"/>
@@ -5999,6 +7613,96 @@
       <w:lvlJc w:val="right"/>
       <w:pPr>
         <w:ind w:left="6120" w:hanging="180"/>
+      </w:pPr>
+    </w:lvl>
+  </w:abstractNum>
+  <w:abstractNum w:abstractNumId="3" w15:restartNumberingAfterBreak="0">
+    <w:nsid w:val="7EC5231E"/>
+    <w:multiLevelType w:val="hybridMultilevel"/>
+    <w:tmpl w:val="2D4E6810"/>
+    <w:lvl w:ilvl="0" w:tplc="0419000F">
+      <w:start w:val="1"/>
+      <w:numFmt w:val="decimal"/>
+      <w:lvlText w:val="%1."/>
+      <w:lvlJc w:val="left"/>
+      <w:pPr>
+        <w:ind w:left="1429" w:hanging="360"/>
+      </w:pPr>
+    </w:lvl>
+    <w:lvl w:ilvl="1" w:tplc="04190011">
+      <w:start w:val="1"/>
+      <w:numFmt w:val="decimal"/>
+      <w:lvlText w:val="%2)"/>
+      <w:lvlJc w:val="left"/>
+      <w:pPr>
+        <w:ind w:left="2149" w:hanging="360"/>
+      </w:pPr>
+    </w:lvl>
+    <w:lvl w:ilvl="2" w:tplc="589CD962">
+      <w:start w:val="1"/>
+      <w:numFmt w:val="lowerLetter"/>
+      <w:suff w:val="space"/>
+      <w:lvlText w:val="%3)"/>
+      <w:lvlJc w:val="left"/>
+      <w:pPr>
+        <w:ind w:left="2869" w:hanging="180"/>
+      </w:pPr>
+      <w:rPr>
+        <w:rFonts w:hint="default"/>
+      </w:rPr>
+    </w:lvl>
+    <w:lvl w:ilvl="3" w:tplc="0419000F" w:tentative="1">
+      <w:start w:val="1"/>
+      <w:numFmt w:val="decimal"/>
+      <w:lvlText w:val="%4."/>
+      <w:lvlJc w:val="left"/>
+      <w:pPr>
+        <w:ind w:left="3589" w:hanging="360"/>
+      </w:pPr>
+    </w:lvl>
+    <w:lvl w:ilvl="4" w:tplc="04190019" w:tentative="1">
+      <w:start w:val="1"/>
+      <w:numFmt w:val="lowerLetter"/>
+      <w:lvlText w:val="%5."/>
+      <w:lvlJc w:val="left"/>
+      <w:pPr>
+        <w:ind w:left="4309" w:hanging="360"/>
+      </w:pPr>
+    </w:lvl>
+    <w:lvl w:ilvl="5" w:tplc="0419001B" w:tentative="1">
+      <w:start w:val="1"/>
+      <w:numFmt w:val="lowerRoman"/>
+      <w:lvlText w:val="%6."/>
+      <w:lvlJc w:val="right"/>
+      <w:pPr>
+        <w:ind w:left="5029" w:hanging="180"/>
+      </w:pPr>
+    </w:lvl>
+    <w:lvl w:ilvl="6" w:tplc="0419000F" w:tentative="1">
+      <w:start w:val="1"/>
+      <w:numFmt w:val="decimal"/>
+      <w:lvlText w:val="%7."/>
+      <w:lvlJc w:val="left"/>
+      <w:pPr>
+        <w:ind w:left="5749" w:hanging="360"/>
+      </w:pPr>
+    </w:lvl>
+    <w:lvl w:ilvl="7" w:tplc="04190019" w:tentative="1">
+      <w:start w:val="1"/>
+      <w:numFmt w:val="lowerLetter"/>
+      <w:lvlText w:val="%8."/>
+      <w:lvlJc w:val="left"/>
+      <w:pPr>
+        <w:ind w:left="6469" w:hanging="360"/>
+      </w:pPr>
+    </w:lvl>
+    <w:lvl w:ilvl="8" w:tplc="0419001B" w:tentative="1">
+      <w:start w:val="1"/>
+      <w:numFmt w:val="lowerRoman"/>
+      <w:lvlText w:val="%9."/>
+      <w:lvlJc w:val="right"/>
+      <w:pPr>
+        <w:ind w:left="7189" w:hanging="180"/>
       </w:pPr>
     </w:lvl>
   </w:abstractNum>
@@ -6040,6 +7744,9 @@
   </w:num>
   <w:num w:numId="4">
     <w:abstractNumId w:val="1"/>
+  </w:num>
+  <w:num w:numId="5">
+    <w:abstractNumId w:val="3"/>
   </w:num>
 </w:numbering>
 </file>

</xml_diff>